<commit_message>
add some items to the report
</commit_message>
<xml_diff>
--- a/algos/semester4/task2/report2.docx
+++ b/algos/semester4/task2/report2.docx
@@ -302,8 +302,16 @@
           <w:sz w:val="44"/>
           <w:szCs w:val="44"/>
         </w:rPr>
-        <w:t xml:space="preserve">Отчёт по заданию № </w:t>
-      </w:r>
+        <w:t xml:space="preserve">Отчёт по заданию № 2 </w:t>
+      </w:r>
+    </w:p>
+    <w:p>
+      <w:pPr>
+        <w:pStyle w:val="Normal"/>
+        <w:ind w:left="-284" w:hanging="0"/>
+        <w:jc w:val="center"/>
+        <w:rPr/>
+      </w:pPr>
       <w:r>
         <w:rPr>
           <w:b/>
@@ -311,8 +319,16 @@
           <w:sz w:val="44"/>
           <w:szCs w:val="44"/>
         </w:rPr>
-        <w:t>2</w:t>
-      </w:r>
+        <w:t>на тему: “Поддержка обработки</w:t>
+      </w:r>
+    </w:p>
+    <w:p>
+      <w:pPr>
+        <w:pStyle w:val="Normal"/>
+        <w:ind w:left="-284" w:hanging="0"/>
+        <w:jc w:val="center"/>
+        <w:rPr/>
+      </w:pPr>
       <w:r>
         <w:rPr>
           <w:b/>
@@ -322,14 +338,6 @@
         </w:rPr>
         <w:t xml:space="preserve"> </w:t>
       </w:r>
-    </w:p>
-    <w:p>
-      <w:pPr>
-        <w:pStyle w:val="Normal"/>
-        <w:ind w:left="-284" w:hanging="0"/>
-        <w:jc w:val="center"/>
-        <w:rPr/>
-      </w:pPr>
       <w:r>
         <w:rPr>
           <w:b/>
@@ -337,51 +345,7 @@
           <w:sz w:val="44"/>
           <w:szCs w:val="44"/>
         </w:rPr>
-        <w:t>на тему: “</w:t>
-      </w:r>
-      <w:r>
-        <w:rPr>
-          <w:b/>
-          <w:bCs/>
-          <w:sz w:val="44"/>
-          <w:szCs w:val="44"/>
-        </w:rPr>
-        <w:t>Поддержка обработки</w:t>
-      </w:r>
-    </w:p>
-    <w:p>
-      <w:pPr>
-        <w:pStyle w:val="Normal"/>
-        <w:ind w:left="-284" w:hanging="0"/>
-        <w:jc w:val="center"/>
-        <w:rPr/>
-      </w:pPr>
-      <w:r>
-        <w:rPr>
-          <w:b/>
-          <w:bCs/>
-          <w:sz w:val="44"/>
-          <w:szCs w:val="44"/>
-        </w:rPr>
-        <w:t xml:space="preserve"> </w:t>
-      </w:r>
-      <w:r>
-        <w:rPr>
-          <w:b/>
-          <w:bCs/>
-          <w:sz w:val="44"/>
-          <w:szCs w:val="44"/>
-        </w:rPr>
-        <w:t>исключительных ситуаций</w:t>
-      </w:r>
-      <w:r>
-        <w:rPr>
-          <w:b/>
-          <w:bCs/>
-          <w:sz w:val="44"/>
-          <w:szCs w:val="44"/>
-        </w:rPr>
-        <w:t>”</w:t>
+        <w:t>исключительных ситуаций”</w:t>
       </w:r>
     </w:p>
     <w:p>
@@ -1092,16 +1056,6 @@
           <w:tab w:val="clear" w:pos="420"/>
           <w:tab w:val="right" w:pos="10206" w:leader="dot"/>
         </w:tabs>
-        <w:rPr/>
-      </w:pPr>
-      <w:r>
-        <w:rPr/>
-      </w:r>
-    </w:p>
-    <w:p>
-      <w:pPr>
-        <w:pStyle w:val="Normal"/>
-        <w:jc w:val="center"/>
         <w:rPr>
           <w:b/>
           <w:b/>
@@ -1131,48 +1085,42 @@
           <w:rFonts w:eastAsia="Times New Roman" w:cs="Times New Roman"/>
         </w:rPr>
       </w:pPr>
-      <w:bookmarkStart w:id="0" w:name="__RefHeading___Toc304_2067246640"/>
-      <w:bookmarkStart w:id="1" w:name="_Toc65366441"/>
+      <w:bookmarkStart w:id="0" w:name="_Toc65366441"/>
+      <w:r>
+        <w:rPr>
+          <w:rFonts w:eastAsia="Times New Roman" w:cs="Times New Roman"/>
+        </w:rPr>
+        <w:t>Введение</w:t>
+      </w:r>
       <w:bookmarkEnd w:id="0"/>
-      <w:r>
+    </w:p>
+    <w:p>
+      <w:pPr>
+        <w:pStyle w:val="Style18"/>
+        <w:numPr>
+          <w:ilvl w:val="1"/>
+          <w:numId w:val="2"/>
+        </w:numPr>
         <w:rPr>
           <w:rFonts w:eastAsia="Times New Roman" w:cs="Times New Roman"/>
         </w:rPr>
-        <w:t>Введение</w:t>
-      </w:r>
-      <w:bookmarkEnd w:id="1"/>
-    </w:p>
-    <w:p>
-      <w:pPr>
-        <w:pStyle w:val="Normal"/>
-        <w:jc w:val="both"/>
-        <w:rPr/>
-      </w:pPr>
-      <w:r>
-        <w:rPr>
+      </w:pPr>
+      <w:r>
+        <w:rPr>
+          <w:rFonts w:eastAsia="Times New Roman" w:cs="Times New Roman"/>
+          <w:sz w:val="28"/>
+          <w:szCs w:val="28"/>
+        </w:rPr>
+        <w:t xml:space="preserve"> </w:t>
+      </w:r>
+      <w:r>
+        <w:rPr>
+          <w:rFonts w:eastAsia="Times New Roman" w:cs="Times New Roman"/>
           <w:sz w:val="28"/>
           <w:szCs w:val="28"/>
         </w:rPr>
         <w:tab/>
-      </w:r>
-    </w:p>
-    <w:p>
-      <w:pPr>
-        <w:pStyle w:val="Normal"/>
-        <w:ind w:left="-284" w:hanging="0"/>
-        <w:rPr>
-          <w:b/>
-          <w:b/>
-          <w:sz w:val="28"/>
-          <w:szCs w:val="28"/>
-        </w:rPr>
-      </w:pPr>
-      <w:r>
-        <w:rPr/>
-        <w:t xml:space="preserve"> </w:t>
-      </w:r>
-      <w:r>
-        <w:br w:type="page"/>
+        <w:t>Целью практической работы является получение навыков обработки исключительных ситуаций.</w:t>
       </w:r>
     </w:p>
     <w:p>
@@ -1184,14 +1132,14 @@
         </w:numPr>
         <w:rPr/>
       </w:pPr>
-      <w:bookmarkStart w:id="2" w:name="__RefHeading___Toc306_2067246640"/>
-      <w:bookmarkStart w:id="3" w:name="_Toc65366442"/>
+      <w:bookmarkStart w:id="1" w:name="__RefHeading___Toc306_2067246640"/>
+      <w:bookmarkStart w:id="2" w:name="_Toc65366442"/>
+      <w:bookmarkEnd w:id="1"/>
+      <w:r>
+        <w:rPr/>
+        <w:t>1. Задание</w:t>
+      </w:r>
       <w:bookmarkEnd w:id="2"/>
-      <w:r>
-        <w:rPr/>
-        <w:t>1. Задание</w:t>
-      </w:r>
-      <w:bookmarkEnd w:id="3"/>
     </w:p>
     <w:p>
       <w:pPr>
@@ -1242,6 +1190,321 @@
         <w:outlineLvl w:val="1"/>
         <w:rPr/>
       </w:pPr>
+      <w:bookmarkStart w:id="3" w:name="_Toc65366443"/>
+      <w:r>
+        <w:rPr/>
+        <w:t>2. Формализация задания</w:t>
+      </w:r>
+      <w:bookmarkEnd w:id="3"/>
+    </w:p>
+    <w:p>
+      <w:pPr>
+        <w:pStyle w:val="Style18"/>
+        <w:rPr>
+          <w:sz w:val="28"/>
+          <w:szCs w:val="28"/>
+        </w:rPr>
+      </w:pPr>
+      <w:r>
+        <w:rPr>
+          <w:sz w:val="28"/>
+          <w:szCs w:val="28"/>
+        </w:rPr>
+        <w:tab/>
+        <w:t>Для выполнения задания было решено предусмотреть следущие особые случаи:</w:t>
+      </w:r>
+    </w:p>
+    <w:p>
+      <w:pPr>
+        <w:pStyle w:val="Normal"/>
+        <w:numPr>
+          <w:ilvl w:val="0"/>
+          <w:numId w:val="2"/>
+        </w:numPr>
+        <w:rPr>
+          <w:sz w:val="28"/>
+          <w:szCs w:val="28"/>
+        </w:rPr>
+      </w:pPr>
+      <w:r>
+        <w:rPr>
+          <w:sz w:val="28"/>
+          <w:szCs w:val="28"/>
+        </w:rPr>
+        <w:t>- некорректные параметры при формировании фигуры;</w:t>
+      </w:r>
+    </w:p>
+    <w:p>
+      <w:pPr>
+        <w:pStyle w:val="Normal"/>
+        <w:numPr>
+          <w:ilvl w:val="0"/>
+          <w:numId w:val="2"/>
+        </w:numPr>
+        <w:rPr>
+          <w:sz w:val="28"/>
+          <w:szCs w:val="28"/>
+        </w:rPr>
+      </w:pPr>
+      <w:r>
+        <w:rPr>
+          <w:sz w:val="28"/>
+          <w:szCs w:val="28"/>
+        </w:rPr>
+        <w:t>- непопадание точки на экран;</w:t>
+      </w:r>
+    </w:p>
+    <w:p>
+      <w:pPr>
+        <w:pStyle w:val="Normal"/>
+        <w:numPr>
+          <w:ilvl w:val="0"/>
+          <w:numId w:val="2"/>
+        </w:numPr>
+        <w:rPr/>
+      </w:pPr>
+      <w:r>
+        <w:rPr>
+          <w:sz w:val="28"/>
+          <w:szCs w:val="28"/>
+        </w:rPr>
+        <w:t>- нехватка места на экране для размещения фигуры</w:t>
+      </w:r>
+    </w:p>
+    <w:p>
+      <w:pPr>
+        <w:pStyle w:val="Normal"/>
+        <w:rPr>
+          <w:sz w:val="28"/>
+          <w:szCs w:val="28"/>
+        </w:rPr>
+      </w:pPr>
+      <w:r>
+        <w:rPr>
+          <w:sz w:val="28"/>
+          <w:szCs w:val="28"/>
+        </w:rPr>
+      </w:r>
+    </w:p>
+    <w:p>
+      <w:pPr>
+        <w:pStyle w:val="Normal"/>
+        <w:rPr>
+          <w:sz w:val="28"/>
+          <w:szCs w:val="28"/>
+        </w:rPr>
+      </w:pPr>
+      <w:r>
+        <w:rPr>
+          <w:sz w:val="28"/>
+          <w:szCs w:val="28"/>
+        </w:rPr>
+        <w:tab/>
+        <w:t>Для фиксации некорректных параметров при формировании фигуры был создан класс bad_init</w:t>
+      </w:r>
+    </w:p>
+    <w:p>
+      <w:pPr>
+        <w:pStyle w:val="Normal"/>
+        <w:rPr>
+          <w:sz w:val="28"/>
+        </w:rPr>
+      </w:pPr>
+      <w:r>
+        <w:rPr>
+          <w:sz w:val="28"/>
+        </w:rPr>
+      </w:r>
+    </w:p>
+    <w:p>
+      <w:pPr>
+        <w:pStyle w:val="Normal"/>
+        <w:rPr>
+          <w:sz w:val="28"/>
+          <w:szCs w:val="28"/>
+        </w:rPr>
+      </w:pPr>
+      <w:r>
+        <w:rPr>
+          <w:sz w:val="28"/>
+          <w:szCs w:val="28"/>
+        </w:rPr>
+        <w:tab/>
+        <w:t xml:space="preserve">Конструкторы </w:t>
+      </w:r>
+      <w:r>
+        <w:rPr>
+          <w:sz w:val="28"/>
+          <w:szCs w:val="28"/>
+        </w:rPr>
+        <w:t xml:space="preserve">классов фигур </w:t>
+      </w:r>
+      <w:r>
+        <w:rPr>
+          <w:sz w:val="28"/>
+          <w:szCs w:val="28"/>
+        </w:rPr>
+        <w:t xml:space="preserve">содержат блоки контроля, если </w:t>
+      </w:r>
+      <w:r>
+        <w:rPr>
+          <w:sz w:val="28"/>
+          <w:szCs w:val="28"/>
+        </w:rPr>
+        <w:t>объект</w:t>
+      </w:r>
+      <w:r>
+        <w:rPr>
+          <w:sz w:val="28"/>
+          <w:szCs w:val="28"/>
+        </w:rPr>
+        <w:t xml:space="preserve"> создается вне экрана, то создается объект типа bad_init, в который записываются параметры “неправильного”, и вызывается исключение,  которое передается выше в main. Любой объект в функции main проходит этап проверки благодаря блокам контроля, и если </w:t>
+      </w:r>
+      <w:r>
+        <w:rPr>
+          <w:sz w:val="28"/>
+          <w:szCs w:val="28"/>
+        </w:rPr>
+        <w:t xml:space="preserve">при создании объекта </w:t>
+      </w:r>
+      <w:r>
+        <w:rPr>
+          <w:sz w:val="28"/>
+          <w:szCs w:val="28"/>
+        </w:rPr>
+        <w:t xml:space="preserve">что-то пошло не так, то этот объект удаляется, </w:t>
+      </w:r>
+      <w:r>
+        <w:rPr>
+          <w:sz w:val="28"/>
+          <w:szCs w:val="28"/>
+        </w:rPr>
+        <w:t>и фигура подменяется запасной фигурой — знаком ошибки error_figure</w:t>
+      </w:r>
+      <w:r>
+        <w:rPr>
+          <w:sz w:val="28"/>
+          <w:szCs w:val="28"/>
+        </w:rPr>
+        <w:t>;</w:t>
+      </w:r>
+    </w:p>
+    <w:p>
+      <w:pPr>
+        <w:pStyle w:val="Normal"/>
+        <w:rPr>
+          <w:sz w:val="28"/>
+          <w:szCs w:val="28"/>
+        </w:rPr>
+      </w:pPr>
+      <w:r>
+        <w:rPr>
+          <w:sz w:val="28"/>
+          <w:szCs w:val="28"/>
+        </w:rPr>
+      </w:r>
+    </w:p>
+    <w:p>
+      <w:pPr>
+        <w:pStyle w:val="Normal"/>
+        <w:rPr>
+          <w:sz w:val="28"/>
+          <w:szCs w:val="28"/>
+        </w:rPr>
+      </w:pPr>
+      <w:r>
+        <w:rPr>
+          <w:sz w:val="28"/>
+          <w:szCs w:val="28"/>
+        </w:rPr>
+      </w:r>
+    </w:p>
+    <w:p>
+      <w:pPr>
+        <w:pStyle w:val="Normal"/>
+        <w:rPr>
+          <w:sz w:val="28"/>
+          <w:szCs w:val="28"/>
+        </w:rPr>
+      </w:pPr>
+      <w:r>
+        <w:rPr>
+          <w:sz w:val="28"/>
+          <w:szCs w:val="28"/>
+        </w:rPr>
+        <w:tab/>
+        <w:t>Для фиксации непопадания точки на экран и нехватки места на экране для размещения фигуры был создан класс out_of_screen</w:t>
+      </w:r>
+    </w:p>
+    <w:p>
+      <w:pPr>
+        <w:pStyle w:val="Normal"/>
+        <w:rPr>
+          <w:sz w:val="28"/>
+          <w:szCs w:val="28"/>
+        </w:rPr>
+      </w:pPr>
+      <w:r>
+        <w:rPr>
+          <w:sz w:val="28"/>
+          <w:szCs w:val="28"/>
+        </w:rPr>
+      </w:r>
+    </w:p>
+    <w:p>
+      <w:pPr>
+        <w:pStyle w:val="Normal"/>
+        <w:rPr>
+          <w:sz w:val="28"/>
+          <w:szCs w:val="28"/>
+        </w:rPr>
+      </w:pPr>
+      <w:r>
+        <w:rPr>
+          <w:sz w:val="28"/>
+          <w:szCs w:val="28"/>
+        </w:rPr>
+        <w:tab/>
+        <w:t>Так, в программе имеется следующая цепочка вызовов функций:</w:t>
+      </w:r>
+    </w:p>
+    <w:p>
+      <w:pPr>
+        <w:pStyle w:val="Normal"/>
+        <w:rPr>
+          <w:sz w:val="28"/>
+          <w:szCs w:val="28"/>
+        </w:rPr>
+      </w:pPr>
+      <w:r>
+        <w:rPr>
+          <w:sz w:val="28"/>
+          <w:szCs w:val="28"/>
+        </w:rPr>
+        <w:t>main( ) → screen_refresh( ) → rectangle ∷ draw ( ) → put_line(a, b) → put_point(x, y) → on_screen(x, y).</w:t>
+      </w:r>
+    </w:p>
+    <w:p>
+      <w:pPr>
+        <w:pStyle w:val="Normal"/>
+        <w:rPr>
+          <w:sz w:val="28"/>
+          <w:szCs w:val="28"/>
+        </w:rPr>
+      </w:pPr>
+      <w:r>
+        <w:rPr>
+          <w:sz w:val="28"/>
+          <w:szCs w:val="28"/>
+        </w:rPr>
+        <w:t>Выход точки за пределы буферного массива SCREEN (экрана) выявляется функцией on_screen( ). Блок контроля вокруг вызова этой функции (или вызывающей ее put_point) не имеет смысла: на этом уровне ничего, кроме выдачи сообщения об ошибке, сделать нельзя, а такое сообщение можно выдать и непосредственно, не прибегая к механизму throw— catсh. В то же время блок контроля внутри функции rectangle ∷ draw() позволит локализовать ошибку при выводе прямоугольника —  и, возможно, попробовать изменить его размер. Если же изменение размера не помогло исправить ситуацию, то ошибка передается выше по иерархии в функцию screen_refresh( ). На данном уровне мы можем заменить испорченную фигуру запасной фигурой — знаком ошибки error_figure;</w:t>
+      </w:r>
+    </w:p>
+    <w:p>
+      <w:pPr>
+        <w:pStyle w:val="Normal"/>
+        <w:rPr/>
+      </w:pPr>
       <w:r>
         <w:rPr/>
       </w:r>
@@ -1258,293 +1521,22 @@
         </w:numPr>
         <w:rPr/>
       </w:pPr>
-      <w:bookmarkStart w:id="4" w:name="__RefHeading___Toc308_2067246640"/>
-      <w:bookmarkStart w:id="5" w:name="_Toc65366443"/>
+      <w:bookmarkStart w:id="4" w:name="__RefHeading___Toc320_2067246640"/>
       <w:bookmarkEnd w:id="4"/>
       <w:r>
         <w:rPr/>
-        <w:t>2. Формализация задания</w:t>
+        <w:t>3</w:t>
+      </w:r>
+      <w:bookmarkStart w:id="5" w:name="_Toc65366452"/>
+      <w:r>
+        <w:rPr/>
+        <w:t>. Результаты эксперимента</w:t>
       </w:r>
       <w:bookmarkEnd w:id="5"/>
     </w:p>
     <w:p>
       <w:pPr>
         <w:pStyle w:val="Style18"/>
-        <w:rPr>
-          <w:sz w:val="28"/>
-          <w:szCs w:val="28"/>
-        </w:rPr>
-      </w:pPr>
-      <w:r>
-        <w:rPr>
-          <w:sz w:val="28"/>
-          <w:szCs w:val="28"/>
-        </w:rPr>
-        <w:tab/>
-        <w:t>Для выполнения задания было решено предусмотреть следущие особые случаи:</w:t>
-      </w:r>
-    </w:p>
-    <w:p>
-      <w:pPr>
-        <w:pStyle w:val="Normal"/>
-        <w:numPr>
-          <w:ilvl w:val="0"/>
-          <w:numId w:val="2"/>
-        </w:numPr>
-        <w:rPr>
-          <w:sz w:val="28"/>
-          <w:szCs w:val="28"/>
-        </w:rPr>
-      </w:pPr>
-      <w:r>
-        <w:rPr>
-          <w:sz w:val="28"/>
-          <w:szCs w:val="28"/>
-        </w:rPr>
-        <w:t>- некорректные параметры при формировании фигуры;</w:t>
-      </w:r>
-    </w:p>
-    <w:p>
-      <w:pPr>
-        <w:pStyle w:val="Normal"/>
-        <w:numPr>
-          <w:ilvl w:val="0"/>
-          <w:numId w:val="2"/>
-        </w:numPr>
-        <w:rPr>
-          <w:sz w:val="28"/>
-          <w:szCs w:val="28"/>
-        </w:rPr>
-      </w:pPr>
-      <w:r>
-        <w:rPr>
-          <w:sz w:val="28"/>
-          <w:szCs w:val="28"/>
-        </w:rPr>
-        <w:t>- непопадание точки на экран;</w:t>
-      </w:r>
-    </w:p>
-    <w:p>
-      <w:pPr>
-        <w:pStyle w:val="Normal"/>
-        <w:numPr>
-          <w:ilvl w:val="0"/>
-          <w:numId w:val="2"/>
-        </w:numPr>
-        <w:rPr/>
-      </w:pPr>
-      <w:r>
-        <w:rPr>
-          <w:sz w:val="28"/>
-          <w:szCs w:val="28"/>
-        </w:rPr>
-        <w:t>- нехватка места на экране для размещения фигуры</w:t>
-      </w:r>
-    </w:p>
-    <w:p>
-      <w:pPr>
-        <w:pStyle w:val="Normal"/>
-        <w:rPr>
-          <w:sz w:val="28"/>
-          <w:szCs w:val="28"/>
-        </w:rPr>
-      </w:pPr>
-      <w:r>
-        <w:rPr>
-          <w:sz w:val="28"/>
-          <w:szCs w:val="28"/>
-        </w:rPr>
-      </w:r>
-    </w:p>
-    <w:p>
-      <w:pPr>
-        <w:pStyle w:val="Normal"/>
-        <w:rPr>
-          <w:sz w:val="28"/>
-          <w:szCs w:val="28"/>
-        </w:rPr>
-      </w:pPr>
-      <w:r>
-        <w:rPr>
-          <w:sz w:val="28"/>
-          <w:szCs w:val="28"/>
-        </w:rPr>
-        <w:tab/>
-        <w:t>Для фиксации некорректных параметров при формировании фигуры был создан класс bad_init</w:t>
-      </w:r>
-    </w:p>
-    <w:p>
-      <w:pPr>
-        <w:pStyle w:val="Normal"/>
-        <w:rPr>
-          <w:sz w:val="28"/>
-        </w:rPr>
-      </w:pPr>
-      <w:r>
-        <w:rPr>
-          <w:sz w:val="28"/>
-          <w:szCs w:val="28"/>
-        </w:rPr>
-      </w:r>
-    </w:p>
-    <w:p>
-      <w:pPr>
-        <w:pStyle w:val="Normal"/>
-        <w:rPr>
-          <w:sz w:val="28"/>
-          <w:szCs w:val="28"/>
-        </w:rPr>
-      </w:pPr>
-      <w:r>
-        <w:rPr>
-          <w:sz w:val="28"/>
-          <w:szCs w:val="28"/>
-        </w:rPr>
-        <w:t xml:space="preserve">bad_init – попытка создать объект вне экрана. Конструкторы содержат блоки </w:t>
-      </w:r>
-    </w:p>
-    <w:p>
-      <w:pPr>
-        <w:pStyle w:val="Normal"/>
-        <w:rPr/>
-      </w:pPr>
-      <w:r>
-        <w:rPr/>
-        <w:t xml:space="preserve">контроля, если он создается вне экрана, то создается объект типа bad_init, в </w:t>
-      </w:r>
-    </w:p>
-    <w:p>
-      <w:pPr>
-        <w:pStyle w:val="Normal"/>
-        <w:rPr/>
-      </w:pPr>
-      <w:r>
-        <w:rPr/>
-        <w:t xml:space="preserve">который записываются параметры “неправильного”, и вызывается исключение, </w:t>
-      </w:r>
-    </w:p>
-    <w:p>
-      <w:pPr>
-        <w:pStyle w:val="Normal"/>
-        <w:rPr/>
-      </w:pPr>
-      <w:r>
-        <w:rPr/>
-        <w:t xml:space="preserve">которое передается выше в main. Любой объект в функции main проходит этап </w:t>
-      </w:r>
-    </w:p>
-    <w:p>
-      <w:pPr>
-        <w:pStyle w:val="Normal"/>
-        <w:rPr/>
-      </w:pPr>
-      <w:r>
-        <w:rPr/>
-        <w:t xml:space="preserve">проверки благодаря блокам контроля, и если что-то пошло не так, то этот объект </w:t>
-      </w:r>
-    </w:p>
-    <w:p>
-      <w:pPr>
-        <w:pStyle w:val="Normal"/>
-        <w:rPr/>
-      </w:pPr>
-      <w:r>
-        <w:rPr/>
-        <w:t>удаляется, а вместо него появляется мусорный объект;</w:t>
-      </w:r>
-    </w:p>
-    <w:p>
-      <w:pPr>
-        <w:pStyle w:val="Normal"/>
-        <w:rPr>
-          <w:sz w:val="28"/>
-        </w:rPr>
-      </w:pPr>
-      <w:r>
-        <w:rPr>
-          <w:sz w:val="28"/>
-          <w:szCs w:val="28"/>
-        </w:rPr>
-      </w:r>
-      <w:r>
-        <w:br w:type="page"/>
-      </w:r>
-    </w:p>
-    <w:p>
-      <w:pPr>
-        <w:pStyle w:val="Normal"/>
-        <w:rPr>
-          <w:b w:val="false"/>
-          <w:b w:val="false"/>
-          <w:bCs w:val="false"/>
-          <w:sz w:val="28"/>
-          <w:szCs w:val="28"/>
-        </w:rPr>
-      </w:pPr>
-      <w:r>
-        <w:rPr>
-          <w:b w:val="false"/>
-          <w:bCs w:val="false"/>
-          <w:sz w:val="28"/>
-          <w:szCs w:val="28"/>
-        </w:rPr>
-      </w:r>
-    </w:p>
-    <w:p>
-      <w:pPr>
-        <w:pStyle w:val="Normal"/>
-        <w:rPr>
-          <w:b w:val="false"/>
-          <w:b w:val="false"/>
-          <w:bCs w:val="false"/>
-          <w:sz w:val="28"/>
-          <w:szCs w:val="28"/>
-        </w:rPr>
-      </w:pPr>
-      <w:r>
-        <w:rPr>
-          <w:b w:val="false"/>
-          <w:bCs w:val="false"/>
-          <w:sz w:val="28"/>
-          <w:szCs w:val="28"/>
-        </w:rPr>
-      </w:r>
-    </w:p>
-    <w:p>
-      <w:pPr>
-        <w:pStyle w:val="2"/>
-        <w:numPr>
-          <w:ilvl w:val="0"/>
-          <w:numId w:val="0"/>
-        </w:numPr>
-        <w:ind w:left="0" w:hanging="0"/>
-        <w:rPr/>
-      </w:pPr>
-      <w:bookmarkStart w:id="6" w:name="__RefHeading___Toc318_2067246640"/>
-      <w:bookmarkEnd w:id="6"/>
-      <w:r>
-        <w:rPr/>
-        <w:t xml:space="preserve"> </w:t>
-      </w:r>
-      <w:r>
-        <w:rPr/>
-        <w:t>3</w:t>
-      </w:r>
-      <w:bookmarkStart w:id="7" w:name="_Toc65366451"/>
-      <w:r>
-        <w:rPr/>
-        <w:t>. Работа с наследованием объектов</w:t>
-      </w:r>
-      <w:bookmarkEnd w:id="7"/>
-    </w:p>
-    <w:p>
-      <w:pPr>
-        <w:pStyle w:val="Style18"/>
-        <w:numPr>
-          <w:ilvl w:val="0"/>
-          <w:numId w:val="0"/>
-        </w:numPr>
-        <w:ind w:left="0" w:hanging="0"/>
         <w:rPr/>
       </w:pPr>
       <w:r>
@@ -1563,53 +1555,14 @@
         </w:numPr>
         <w:rPr/>
       </w:pPr>
-      <w:bookmarkStart w:id="8" w:name="__RefHeading___Toc320_2067246640"/>
-      <w:bookmarkEnd w:id="8"/>
-      <w:r>
-        <w:rPr/>
-        <w:t>4</w:t>
-      </w:r>
-      <w:bookmarkStart w:id="9" w:name="_Toc65366452"/>
-      <w:r>
-        <w:rPr/>
-        <w:t>. Результаты эксперимента</w:t>
-      </w:r>
-      <w:bookmarkEnd w:id="9"/>
-      <w:r>
-        <w:br w:type="page"/>
-      </w:r>
-    </w:p>
-    <w:p>
-      <w:pPr>
-        <w:pStyle w:val="Normal"/>
-        <w:tabs>
-          <w:tab w:val="clear" w:pos="420"/>
-          <w:tab w:val="left" w:pos="8085" w:leader="none"/>
-        </w:tabs>
-        <w:rPr/>
-      </w:pPr>
-      <w:r>
-        <w:rPr/>
-        <w:br/>
-      </w:r>
-    </w:p>
-    <w:p>
-      <w:pPr>
-        <w:pStyle w:val="2"/>
-        <w:numPr>
-          <w:ilvl w:val="1"/>
-          <w:numId w:val="2"/>
-        </w:numPr>
-        <w:rPr/>
-      </w:pPr>
-      <w:bookmarkStart w:id="10" w:name="__RefHeading___Toc326_2067246640"/>
-      <w:bookmarkStart w:id="11" w:name="_Toc65366455"/>
-      <w:bookmarkEnd w:id="10"/>
+      <w:bookmarkStart w:id="6" w:name="__RefHeading___Toc326_2067246640"/>
+      <w:bookmarkStart w:id="7" w:name="_Toc65366455"/>
+      <w:bookmarkEnd w:id="6"/>
       <w:r>
         <w:rPr/>
         <w:t>Вывод</w:t>
       </w:r>
-      <w:bookmarkEnd w:id="11"/>
+      <w:bookmarkEnd w:id="7"/>
       <w:r>
         <w:rPr/>
         <w:t xml:space="preserve"> </w:t>
@@ -1617,6 +1570,27 @@
     </w:p>
     <w:p>
       <w:pPr>
+        <w:pStyle w:val="Normal"/>
+        <w:jc w:val="both"/>
+        <w:rPr>
+          <w:sz w:val="28"/>
+          <w:szCs w:val="28"/>
+        </w:rPr>
+      </w:pPr>
+      <w:r>
+        <w:rPr/>
+        <w:tab/>
+      </w:r>
+      <w:r>
+        <w:rPr>
+          <w:sz w:val="28"/>
+          <w:szCs w:val="28"/>
+        </w:rPr>
+        <w:t xml:space="preserve">При выполнении данной работы были получены практические навыки по работе с наследованием классов, по работе с исключительными ситуациями. Были изучены понятия производного класса, полиморфизма, виртуальных классов, механизмы работы с классами, механизм исключительных ситуаций. </w:t>
+      </w:r>
+    </w:p>
+    <w:p>
+      <w:pPr>
         <w:pStyle w:val="Style18"/>
         <w:rPr>
           <w:sz w:val="28"/>
@@ -1624,7 +1598,10 @@
         </w:rPr>
       </w:pPr>
       <w:r>
-        <w:rPr/>
+        <w:rPr>
+          <w:sz w:val="28"/>
+          <w:szCs w:val="28"/>
+        </w:rPr>
       </w:r>
       <w:r>
         <w:br w:type="page"/>
@@ -1644,14 +1621,14 @@
         <w:ind w:left="-284" w:hanging="0"/>
         <w:rPr/>
       </w:pPr>
-      <w:bookmarkStart w:id="12" w:name="__RefHeading___Toc328_2067246640"/>
-      <w:bookmarkStart w:id="13" w:name="_Toc65366456"/>
-      <w:bookmarkEnd w:id="12"/>
+      <w:bookmarkStart w:id="8" w:name="__RefHeading___Toc328_2067246640"/>
+      <w:bookmarkStart w:id="9" w:name="_Toc65366456"/>
+      <w:bookmarkEnd w:id="8"/>
       <w:r>
         <w:rPr/>
         <w:t>Список используемых источников</w:t>
       </w:r>
-      <w:bookmarkEnd w:id="13"/>
+      <w:bookmarkEnd w:id="9"/>
     </w:p>
     <w:p>
       <w:pPr>
@@ -1683,7 +1660,7 @@
           <w:ilvl w:val="0"/>
           <w:numId w:val="3"/>
         </w:numPr>
-        <w:spacing w:lineRule="auto" w:line="360" w:before="280" w:after="0"/>
+        <w:spacing w:lineRule="auto" w:line="360" w:before="0" w:after="0"/>
         <w:jc w:val="both"/>
         <w:rPr>
           <w:sz w:val="28"/>
@@ -1691,7 +1668,10 @@
         </w:rPr>
       </w:pPr>
       <w:r>
-        <w:rPr/>
+        <w:rPr>
+          <w:sz w:val="28"/>
+          <w:szCs w:val="28"/>
+        </w:rPr>
       </w:r>
       <w:r>
         <w:br w:type="page"/>
@@ -1712,14 +1692,14 @@
         <w:ind w:left="-284" w:hanging="0"/>
         <w:rPr/>
       </w:pPr>
-      <w:bookmarkStart w:id="14" w:name="__RefHeading___Toc330_2067246640"/>
-      <w:bookmarkStart w:id="15" w:name="_Toc65366457"/>
-      <w:bookmarkEnd w:id="14"/>
+      <w:bookmarkStart w:id="10" w:name="__RefHeading___Toc330_2067246640"/>
+      <w:bookmarkStart w:id="11" w:name="_Toc65366457"/>
+      <w:bookmarkEnd w:id="10"/>
       <w:r>
         <w:rPr/>
         <w:t>Приложение 1 (Исходный текст программы)</w:t>
       </w:r>
-      <w:bookmarkEnd w:id="15"/>
+      <w:bookmarkEnd w:id="11"/>
     </w:p>
     <w:p>
       <w:pPr>

</xml_diff>

<commit_message>
add experiments to report
</commit_message>
<xml_diff>
--- a/algos/semester4/task2/report2.docx
+++ b/algos/semester4/task2/report2.docx
@@ -1101,6 +1101,7 @@
           <w:ilvl w:val="1"/>
           <w:numId w:val="2"/>
         </w:numPr>
+        <w:jc w:val="both"/>
         <w:rPr>
           <w:rFonts w:eastAsia="Times New Roman" w:cs="Times New Roman"/>
         </w:rPr>
@@ -1163,10 +1164,7 @@
       <w:pPr>
         <w:pStyle w:val="Normal"/>
         <w:jc w:val="both"/>
-        <w:rPr>
-          <w:sz w:val="28"/>
-          <w:szCs w:val="28"/>
-        </w:rPr>
+        <w:rPr/>
       </w:pPr>
       <w:r>
         <w:rPr>
@@ -1200,6 +1198,7 @@
     <w:p>
       <w:pPr>
         <w:pStyle w:val="Style18"/>
+        <w:jc w:val="both"/>
         <w:rPr>
           <w:sz w:val="28"/>
           <w:szCs w:val="28"/>
@@ -1221,10 +1220,8 @@
           <w:ilvl w:val="0"/>
           <w:numId w:val="2"/>
         </w:numPr>
-        <w:rPr>
-          <w:sz w:val="28"/>
-          <w:szCs w:val="28"/>
-        </w:rPr>
+        <w:jc w:val="both"/>
+        <w:rPr/>
       </w:pPr>
       <w:r>
         <w:rPr>
@@ -1241,10 +1238,8 @@
           <w:ilvl w:val="0"/>
           <w:numId w:val="2"/>
         </w:numPr>
-        <w:rPr>
-          <w:sz w:val="28"/>
-          <w:szCs w:val="28"/>
-        </w:rPr>
+        <w:jc w:val="both"/>
+        <w:rPr/>
       </w:pPr>
       <w:r>
         <w:rPr>
@@ -1261,6 +1256,7 @@
           <w:ilvl w:val="0"/>
           <w:numId w:val="2"/>
         </w:numPr>
+        <w:jc w:val="both"/>
         <w:rPr/>
       </w:pPr>
       <w:r>
@@ -1274,25 +1270,82 @@
     <w:p>
       <w:pPr>
         <w:pStyle w:val="Normal"/>
-        <w:rPr>
-          <w:sz w:val="28"/>
-          <w:szCs w:val="28"/>
-        </w:rPr>
-      </w:pPr>
-      <w:r>
-        <w:rPr>
-          <w:sz w:val="28"/>
-          <w:szCs w:val="28"/>
-        </w:rPr>
-      </w:r>
-    </w:p>
-    <w:p>
-      <w:pPr>
-        <w:pStyle w:val="Normal"/>
-        <w:rPr>
-          <w:sz w:val="28"/>
-          <w:szCs w:val="28"/>
-        </w:rPr>
+        <w:jc w:val="both"/>
+        <w:rPr>
+          <w:sz w:val="28"/>
+          <w:szCs w:val="28"/>
+        </w:rPr>
+      </w:pPr>
+      <w:r>
+        <w:rPr>
+          <w:sz w:val="28"/>
+          <w:szCs w:val="28"/>
+        </w:rPr>
+      </w:r>
+    </w:p>
+    <w:p>
+      <w:pPr>
+        <w:pStyle w:val="Normal"/>
+        <w:jc w:val="both"/>
+        <w:rPr>
+          <w:sz w:val="28"/>
+          <w:szCs w:val="28"/>
+        </w:rPr>
+      </w:pPr>
+      <w:r>
+        <w:rPr>
+          <w:sz w:val="28"/>
+          <w:szCs w:val="28"/>
+        </w:rPr>
+        <w:tab/>
+        <w:t xml:space="preserve">Был разработан класс error_figure, </w:t>
+      </w:r>
+      <w:r>
+        <w:rPr>
+          <w:bCs/>
+          <w:sz w:val="28"/>
+          <w:szCs w:val="28"/>
+        </w:rPr>
+        <w:t>являющийся производным от классов</w:t>
+      </w:r>
+      <w:r>
+        <w:rPr>
+          <w:bCs/>
+          <w:sz w:val="28"/>
+          <w:szCs w:val="28"/>
+          <w:lang w:val="en-US"/>
+        </w:rPr>
+        <w:t xml:space="preserve"> rotatable и reflectable. Если объект повреждается вследствие неверных действий со стороны пользователя </w:t>
+      </w:r>
+      <w:r>
+        <w:rPr>
+          <w:sz w:val="28"/>
+          <w:szCs w:val="28"/>
+        </w:rPr>
+        <w:t>или программы, которые приводят к исключительным ситуациям, объект удаляется и заменяется на error_figure. Особенность его в том, что он реализован так, что не вызывает исключений (все еще может вызвать исключение вследствие недостатка памяти). Это помогает пользователю понять, где и что пошло не так.</w:t>
+      </w:r>
+    </w:p>
+    <w:p>
+      <w:pPr>
+        <w:pStyle w:val="Normal"/>
+        <w:jc w:val="both"/>
+        <w:rPr>
+          <w:sz w:val="28"/>
+          <w:szCs w:val="28"/>
+        </w:rPr>
+      </w:pPr>
+      <w:r>
+        <w:rPr>
+          <w:sz w:val="28"/>
+          <w:szCs w:val="28"/>
+        </w:rPr>
+      </w:r>
+    </w:p>
+    <w:p>
+      <w:pPr>
+        <w:pStyle w:val="Normal"/>
+        <w:jc w:val="both"/>
+        <w:rPr/>
       </w:pPr>
       <w:r>
         <w:rPr>
@@ -1306,23 +1359,24 @@
     <w:p>
       <w:pPr>
         <w:pStyle w:val="Normal"/>
-        <w:rPr>
-          <w:sz w:val="28"/>
-        </w:rPr>
-      </w:pPr>
-      <w:r>
-        <w:rPr>
-          <w:sz w:val="28"/>
-        </w:rPr>
-      </w:r>
-    </w:p>
-    <w:p>
-      <w:pPr>
-        <w:pStyle w:val="Normal"/>
-        <w:rPr>
-          <w:sz w:val="28"/>
-          <w:szCs w:val="28"/>
-        </w:rPr>
+        <w:jc w:val="both"/>
+        <w:rPr>
+          <w:sz w:val="28"/>
+          <w:szCs w:val="28"/>
+        </w:rPr>
+      </w:pPr>
+      <w:r>
+        <w:rPr>
+          <w:sz w:val="28"/>
+          <w:szCs w:val="28"/>
+        </w:rPr>
+      </w:r>
+    </w:p>
+    <w:p>
+      <w:pPr>
+        <w:pStyle w:val="Normal"/>
+        <w:jc w:val="both"/>
+        <w:rPr/>
       </w:pPr>
       <w:r>
         <w:rPr>
@@ -1330,46 +1384,30 @@
           <w:szCs w:val="28"/>
         </w:rPr>
         <w:tab/>
-        <w:t>Конструкторы классов фигур содержат блоки контроля, если объект создается вне экрана, то создается объект типа bad_init, в который записываются параметры “неправильного”, и вызывается исключение,  которое передается выше в main. Любой объект в функции main проходит этап проверки благодаря блокам контроля, и если при создании объекта что-то пошло не так, то этот объект удаляется, и фигура подменяется запасной фигурой — знаком ошибки error_figure;</w:t>
-      </w:r>
-    </w:p>
-    <w:p>
-      <w:pPr>
-        <w:pStyle w:val="Normal"/>
-        <w:rPr>
-          <w:sz w:val="28"/>
-          <w:szCs w:val="28"/>
-        </w:rPr>
-      </w:pPr>
-      <w:r>
-        <w:rPr>
-          <w:sz w:val="28"/>
-          <w:szCs w:val="28"/>
-        </w:rPr>
-      </w:r>
-    </w:p>
-    <w:p>
-      <w:pPr>
-        <w:pStyle w:val="Normal"/>
-        <w:rPr>
-          <w:sz w:val="28"/>
-          <w:szCs w:val="28"/>
-        </w:rPr>
-      </w:pPr>
-      <w:r>
-        <w:rPr>
-          <w:sz w:val="28"/>
-          <w:szCs w:val="28"/>
-        </w:rPr>
-      </w:r>
-    </w:p>
-    <w:p>
-      <w:pPr>
-        <w:pStyle w:val="Normal"/>
-        <w:rPr>
-          <w:sz w:val="28"/>
-          <w:szCs w:val="28"/>
-        </w:rPr>
+        <w:t>Конструкторы классов фигур содержат блоки контроля, если объект создается вне экрана, то создается объект типа bad_init и вызывается исключение,  которое передается выше в main. Любой объект в функции main проходит этап проверки благодаря блокам контроля, и если при создании объекта что-то пошло не так, то этот объект удаляется, и фигура подменяется запасной фигурой — знаком ошибки error_figure. Если над этой фигурой предполагалось выполнять какие-либо изменения, то будет выводится сообщение о том, что сделать это над данной фигурой невозможно.</w:t>
+      </w:r>
+    </w:p>
+    <w:p>
+      <w:pPr>
+        <w:pStyle w:val="Normal"/>
+        <w:jc w:val="both"/>
+        <w:rPr>
+          <w:sz w:val="28"/>
+          <w:szCs w:val="28"/>
+        </w:rPr>
+      </w:pPr>
+      <w:r>
+        <w:rPr>
+          <w:sz w:val="28"/>
+          <w:szCs w:val="28"/>
+        </w:rPr>
+      </w:r>
+    </w:p>
+    <w:p>
+      <w:pPr>
+        <w:pStyle w:val="Normal"/>
+        <w:jc w:val="both"/>
+        <w:rPr/>
       </w:pPr>
       <w:r>
         <w:rPr>
@@ -1383,25 +1421,24 @@
     <w:p>
       <w:pPr>
         <w:pStyle w:val="Normal"/>
-        <w:rPr>
-          <w:sz w:val="28"/>
-          <w:szCs w:val="28"/>
-        </w:rPr>
-      </w:pPr>
-      <w:r>
-        <w:rPr>
-          <w:sz w:val="28"/>
-          <w:szCs w:val="28"/>
-        </w:rPr>
-      </w:r>
-    </w:p>
-    <w:p>
-      <w:pPr>
-        <w:pStyle w:val="Normal"/>
-        <w:rPr>
-          <w:sz w:val="28"/>
-          <w:szCs w:val="28"/>
-        </w:rPr>
+        <w:jc w:val="both"/>
+        <w:rPr>
+          <w:sz w:val="28"/>
+          <w:szCs w:val="28"/>
+        </w:rPr>
+      </w:pPr>
+      <w:r>
+        <w:rPr>
+          <w:sz w:val="28"/>
+          <w:szCs w:val="28"/>
+        </w:rPr>
+      </w:r>
+    </w:p>
+    <w:p>
+      <w:pPr>
+        <w:pStyle w:val="Normal"/>
+        <w:jc w:val="both"/>
+        <w:rPr/>
       </w:pPr>
       <w:r>
         <w:rPr>
@@ -1409,16 +1446,14 @@
           <w:szCs w:val="28"/>
         </w:rPr>
         <w:tab/>
-        <w:t>Так, в программе имеется следующая цепочка вызовов функций:</w:t>
-      </w:r>
-    </w:p>
-    <w:p>
-      <w:pPr>
-        <w:pStyle w:val="Normal"/>
-        <w:rPr>
-          <w:sz w:val="28"/>
-          <w:szCs w:val="28"/>
-        </w:rPr>
+        <w:t>В программе имеется следующая цепочка вызовов функций:</w:t>
+      </w:r>
+    </w:p>
+    <w:p>
+      <w:pPr>
+        <w:pStyle w:val="Normal"/>
+        <w:jc w:val="both"/>
+        <w:rPr/>
       </w:pPr>
       <w:r>
         <w:rPr>
@@ -1431,54 +1466,40 @@
     <w:p>
       <w:pPr>
         <w:pStyle w:val="Normal"/>
-        <w:rPr>
-          <w:sz w:val="28"/>
-          <w:szCs w:val="28"/>
-        </w:rPr>
-      </w:pPr>
-      <w:r>
-        <w:rPr>
-          <w:sz w:val="28"/>
-          <w:szCs w:val="28"/>
-        </w:rPr>
-        <w:t xml:space="preserve">Выход точки за пределы буферного массива SCREEN (экрана) выявляется функцией on_screen( ). Блок контроля вокруг вызова этой функции (или вызывающей ее put_point) не имеет смысла: на этом уровне ничего, кроме выдачи сообщения об ошибке, сделать нельзя, а такое сообщение можно выдать и непосредственно, не прибегая к механизму throw— catсh. В то же время блок контроля внутри функции rectangle ∷ draw() позволит локализовать ошибку при выводе прямоугольника —  и, возможно, попробовать изменить его размер. Если же изменение размера не помогло исправить ситуацию, то ошибка передается выше по иерархии в функцию screen_refresh( ). На данном уровне мы можем </w:t>
-      </w:r>
-      <w:r>
-        <w:rPr>
-          <w:sz w:val="28"/>
-          <w:szCs w:val="28"/>
-        </w:rPr>
-        <w:t>удалить</w:t>
-      </w:r>
-      <w:r>
-        <w:rPr>
-          <w:sz w:val="28"/>
-          <w:szCs w:val="28"/>
-        </w:rPr>
-        <w:t xml:space="preserve"> испорченную фигуру </w:t>
-      </w:r>
-      <w:r>
-        <w:rPr>
-          <w:sz w:val="28"/>
-          <w:szCs w:val="28"/>
-        </w:rPr>
-        <w:t>и вывести</w:t>
-      </w:r>
-      <w:r>
-        <w:rPr>
-          <w:sz w:val="28"/>
-          <w:szCs w:val="28"/>
-        </w:rPr>
-        <w:t xml:space="preserve"> знак ошибки error_figure;</w:t>
-      </w:r>
-    </w:p>
-    <w:p>
-      <w:pPr>
-        <w:pStyle w:val="Normal"/>
-        <w:rPr/>
-      </w:pPr>
-      <w:r>
-        <w:rPr/>
+        <w:jc w:val="both"/>
+        <w:rPr/>
+      </w:pPr>
+      <w:r>
+        <w:rPr>
+          <w:sz w:val="28"/>
+          <w:szCs w:val="28"/>
+        </w:rPr>
+        <w:t>Выход точки за пределы буферного массива SCREEN (экрана) выявляется функцией on_screen( ). Блок контроля вокруг вызова этой функции (или вызывающей ее put_point)  не имеет смысла: на этом уровне ничего, кроме выдачи сообщения об ошибке, сделать нельзя, а такое сообщение можно выдать и непосредственно, не прибегая к механизму throw— catсh. В то же время блок контроля внутри функции rectangle ∷ draw() позволит локализовать ошибку при выводе прямоугольника —  и попробовать изменить его размер. Если же изменение размера не помогло исправить ситуацию, то ошибка передается выше по иерархии в функцию screen_refresh( ). На данном уровне мы можем удалить испорченную фигуру и вывести знак ошибки error_figure в правом нижнем углу экрана, который будет означать то, что картинка была подвержена изменению вследствии удаления фигуры или фигур.</w:t>
+      </w:r>
+    </w:p>
+    <w:p>
+      <w:pPr>
+        <w:pStyle w:val="Normal"/>
+        <w:jc w:val="both"/>
+        <w:rPr/>
+      </w:pPr>
+      <w:r>
+        <w:rPr/>
+      </w:r>
+    </w:p>
+    <w:p>
+      <w:pPr>
+        <w:pStyle w:val="Normal"/>
+        <w:jc w:val="both"/>
+        <w:rPr/>
+      </w:pPr>
+      <w:r>
+        <w:rPr>
+          <w:sz w:val="28"/>
+          <w:szCs w:val="28"/>
+        </w:rPr>
+        <w:tab/>
+        <w:t>Для фиксации неизвестных ошибок в конце каждого блока контроля стоят catch(…).</w:t>
       </w:r>
       <w:r>
         <w:br w:type="page"/>
@@ -1509,13 +1530,1908 @@
     <w:p>
       <w:pPr>
         <w:pStyle w:val="Style18"/>
-        <w:rPr/>
-      </w:pPr>
-      <w:r>
-        <w:rPr/>
+        <w:jc w:val="both"/>
+        <w:rPr>
+          <w:sz w:val="28"/>
+          <w:szCs w:val="28"/>
+        </w:rPr>
+      </w:pPr>
+      <w:r>
+        <w:rPr>
+          <w:sz w:val="28"/>
+          <w:szCs w:val="28"/>
+        </w:rPr>
+        <w:tab/>
+        <w:t>Для проверки обработки исплючительных ситуаций возьмем фигуру, параметры которой заданы некорректно, и две фигуры, которые не поместились на экран при изменениях.</w:t>
+      </w:r>
+    </w:p>
+    <w:p>
+      <w:pPr>
+        <w:pStyle w:val="Style18"/>
+        <w:jc w:val="both"/>
+        <w:rPr>
+          <w:sz w:val="28"/>
+          <w:szCs w:val="28"/>
+        </w:rPr>
+      </w:pPr>
+      <w:r>
+        <w:rPr>
+          <w:sz w:val="28"/>
+          <w:szCs w:val="28"/>
+        </w:rPr>
+        <w:tab/>
+        <w:t>В качестве фигуры с неверными параметрами будет выступать шляпа. Она создается второй, поэтому ее имя должно быть B.</w:t>
+      </w:r>
+    </w:p>
+    <w:p>
+      <w:pPr>
+        <w:pStyle w:val="Style18"/>
+        <w:jc w:val="both"/>
+        <w:rPr>
+          <w:sz w:val="28"/>
+          <w:szCs w:val="28"/>
+        </w:rPr>
+      </w:pPr>
+      <w:r>
+        <w:rPr>
+          <w:sz w:val="28"/>
+          <w:szCs w:val="28"/>
+        </w:rPr>
+        <w:tab/>
+      </w:r>
+      <w:r>
+        <w:rPr>
+          <w:sz w:val="28"/>
+          <w:szCs w:val="28"/>
+        </w:rPr>
+        <w:t>На рисунке 1 видем сообщение о том, что фигура B была за экраном при ее инициализации, поэтому вместо нее была использована специальная фигура ошибки. Это видно на рисунке 2.</w:t>
+      </w:r>
+      <w:r>
+        <mc:AlternateContent>
+          <mc:Choice Requires="wps">
+            <w:drawing>
+              <wp:anchor behindDoc="0" distT="0" distB="0" distL="0" distR="0" simplePos="0" locked="0" layoutInCell="0" allowOverlap="1" relativeHeight="2">
+                <wp:simplePos x="0" y="0"/>
+                <wp:positionH relativeFrom="column">
+                  <wp:align>center</wp:align>
+                </wp:positionH>
+                <wp:positionV relativeFrom="paragraph">
+                  <wp:posOffset>635</wp:posOffset>
+                </wp:positionV>
+                <wp:extent cx="6480810" cy="1513840"/>
+                <wp:effectExtent l="0" t="0" r="0" b="0"/>
+                <wp:wrapSquare wrapText="largest"/>
+                <wp:docPr id="1" name="Врезка1"/>
+                <a:graphic xmlns:a="http://schemas.openxmlformats.org/drawingml/2006/main">
+                  <a:graphicData uri="http://schemas.microsoft.com/office/word/2010/wordprocessingShape">
+                    <wps:wsp>
+                      <wps:cNvSpPr txBox="1"/>
+                      <wps:spPr>
+                        <a:xfrm>
+                          <a:off x="0" y="0"/>
+                          <a:ext cx="6480810" cy="1513840"/>
+                        </a:xfrm>
+                        <a:prstGeom prst="rect"/>
+                        <a:solidFill>
+                          <a:srgbClr val="FFFFFF"/>
+                        </a:solidFill>
+                      </wps:spPr>
+                      <wps:txbx>
+                        <w:txbxContent>
+                          <w:p>
+                            <w:pPr>
+                              <w:pStyle w:val="Style30"/>
+                              <w:spacing w:before="120" w:after="120"/>
+                              <w:jc w:val="center"/>
+                              <w:rPr>
+                                <w:sz w:val="28"/>
+                                <w:szCs w:val="28"/>
+                              </w:rPr>
+                            </w:pPr>
+                            <w:r>
+                              <w:rPr>
+                                <w:sz w:val="28"/>
+                                <w:szCs w:val="28"/>
+                              </w:rPr>
+                              <w:drawing>
+                                <wp:inline distT="0" distB="0" distL="0" distR="0">
+                                  <wp:extent cx="6480810" cy="1156970"/>
+                                  <wp:effectExtent l="0" t="0" r="0" b="0"/>
+                                  <wp:docPr id="2" name="Изображение1" descr=""/>
+                                  <wp:cNvGraphicFramePr>
+                                    <a:graphicFrameLocks xmlns:a="http://schemas.openxmlformats.org/drawingml/2006/main" noChangeAspect="1"/>
+                                  </wp:cNvGraphicFramePr>
+                                  <a:graphic xmlns:a="http://schemas.openxmlformats.org/drawingml/2006/main">
+                                    <a:graphicData uri="http://schemas.openxmlformats.org/drawingml/2006/picture">
+                                      <pic:pic xmlns:pic="http://schemas.openxmlformats.org/drawingml/2006/picture">
+                                        <pic:nvPicPr>
+                                          <pic:cNvPr id="2" name="Изображение1" descr=""/>
+                                          <pic:cNvPicPr>
+                                            <a:picLocks noChangeAspect="1" noChangeArrowheads="1"/>
+                                          </pic:cNvPicPr>
+                                        </pic:nvPicPr>
+                                        <pic:blipFill>
+                                          <a:blip r:embed="rId2"/>
+                                          <a:stretch>
+                                            <a:fillRect/>
+                                          </a:stretch>
+                                        </pic:blipFill>
+                                        <pic:spPr bwMode="auto">
+                                          <a:xfrm>
+                                            <a:off x="0" y="0"/>
+                                            <a:ext cx="6480810" cy="1156970"/>
+                                          </a:xfrm>
+                                          <a:prstGeom prst="rect">
+                                            <a:avLst/>
+                                          </a:prstGeom>
+                                        </pic:spPr>
+                                      </pic:pic>
+                                    </a:graphicData>
+                                  </a:graphic>
+                                </wp:inline>
+                              </w:drawing>
+                              <w:t xml:space="preserve">Рисунок </w:t>
+                            </w:r>
+                            <w:r>
+                              <w:rPr>
+                                <w:sz w:val="28"/>
+                                <w:szCs w:val="28"/>
+                              </w:rPr>
+                              <w:fldChar w:fldCharType="begin"/>
+                            </w:r>
+                            <w:r>
+                              <w:rPr>
+                                <w:sz w:val="28"/>
+                                <w:szCs w:val="28"/>
+                              </w:rPr>
+                              <w:instrText> SEQ Рисунок \* ARABIC </w:instrText>
+                            </w:r>
+                            <w:r>
+                              <w:rPr>
+                                <w:sz w:val="28"/>
+                                <w:szCs w:val="28"/>
+                              </w:rPr>
+                              <w:fldChar w:fldCharType="separate"/>
+                            </w:r>
+                            <w:r>
+                              <w:rPr>
+                                <w:sz w:val="28"/>
+                                <w:szCs w:val="28"/>
+                              </w:rPr>
+                              <w:t>1</w:t>
+                            </w:r>
+                            <w:r>
+                              <w:rPr>
+                                <w:sz w:val="28"/>
+                                <w:szCs w:val="28"/>
+                              </w:rPr>
+                              <w:fldChar w:fldCharType="end"/>
+                            </w:r>
+                            <w:r>
+                              <w:rPr>
+                                <w:sz w:val="28"/>
+                                <w:szCs w:val="28"/>
+                              </w:rPr>
+                              <w:t>: Ошибка при инициализации</w:t>
+                            </w:r>
+                          </w:p>
+                        </w:txbxContent>
+                      </wps:txbx>
+                      <wps:bodyPr anchor="t" lIns="0" tIns="0" rIns="0" bIns="0">
+                        <a:noAutofit/>
+                      </wps:bodyPr>
+                    </wps:wsp>
+                  </a:graphicData>
+                </a:graphic>
+              </wp:anchor>
+            </w:drawing>
+          </mc:Choice>
+          <mc:Fallback>
+            <w:pict>
+              <v:rect style="position:absolute;rotation:0;width:510.3pt;height:119.2pt;mso-wrap-distance-left:0pt;mso-wrap-distance-right:0pt;mso-wrap-distance-top:0pt;mso-wrap-distance-bottom:0pt;margin-top:0pt;mso-position-vertical:top;mso-position-vertical-relative:text;margin-left:0pt;mso-position-horizontal:center;mso-position-horizontal-relative:text">
+                <v:textbox inset="0in,0in,0in,0in">
+                  <w:txbxContent>
+                    <w:p>
+                      <w:pPr>
+                        <w:pStyle w:val="Style30"/>
+                        <w:spacing w:before="120" w:after="120"/>
+                        <w:jc w:val="center"/>
+                        <w:rPr>
+                          <w:sz w:val="28"/>
+                          <w:szCs w:val="28"/>
+                        </w:rPr>
+                      </w:pPr>
+                      <w:r>
+                        <w:rPr>
+                          <w:sz w:val="28"/>
+                          <w:szCs w:val="28"/>
+                        </w:rPr>
+                        <w:drawing>
+                          <wp:inline distT="0" distB="0" distL="0" distR="0">
+                            <wp:extent cx="6480810" cy="1156970"/>
+                            <wp:effectExtent l="0" t="0" r="0" b="0"/>
+                            <wp:docPr id="3" name="Изображение1" descr=""/>
+                            <wp:cNvGraphicFramePr>
+                              <a:graphicFrameLocks xmlns:a="http://schemas.openxmlformats.org/drawingml/2006/main" noChangeAspect="1"/>
+                            </wp:cNvGraphicFramePr>
+                            <a:graphic xmlns:a="http://schemas.openxmlformats.org/drawingml/2006/main">
+                              <a:graphicData uri="http://schemas.openxmlformats.org/drawingml/2006/picture">
+                                <pic:pic xmlns:pic="http://schemas.openxmlformats.org/drawingml/2006/picture">
+                                  <pic:nvPicPr>
+                                    <pic:cNvPr id="3" name="Изображение1" descr=""/>
+                                    <pic:cNvPicPr>
+                                      <a:picLocks noChangeAspect="1" noChangeArrowheads="1"/>
+                                    </pic:cNvPicPr>
+                                  </pic:nvPicPr>
+                                  <pic:blipFill>
+                                    <a:blip r:embed="rId2"/>
+                                    <a:stretch>
+                                      <a:fillRect/>
+                                    </a:stretch>
+                                  </pic:blipFill>
+                                  <pic:spPr bwMode="auto">
+                                    <a:xfrm>
+                                      <a:off x="0" y="0"/>
+                                      <a:ext cx="6480810" cy="1156970"/>
+                                    </a:xfrm>
+                                    <a:prstGeom prst="rect">
+                                      <a:avLst/>
+                                    </a:prstGeom>
+                                  </pic:spPr>
+                                </pic:pic>
+                              </a:graphicData>
+                            </a:graphic>
+                          </wp:inline>
+                        </w:drawing>
+                        <w:t xml:space="preserve">Рисунок </w:t>
+                      </w:r>
+                      <w:r>
+                        <w:rPr>
+                          <w:sz w:val="28"/>
+                          <w:szCs w:val="28"/>
+                        </w:rPr>
+                        <w:fldChar w:fldCharType="begin"/>
+                      </w:r>
+                      <w:r>
+                        <w:rPr>
+                          <w:sz w:val="28"/>
+                          <w:szCs w:val="28"/>
+                        </w:rPr>
+                        <w:instrText> SEQ Рисунок \* ARABIC </w:instrText>
+                      </w:r>
+                      <w:r>
+                        <w:rPr>
+                          <w:sz w:val="28"/>
+                          <w:szCs w:val="28"/>
+                        </w:rPr>
+                        <w:fldChar w:fldCharType="separate"/>
+                      </w:r>
+                      <w:r>
+                        <w:rPr>
+                          <w:sz w:val="28"/>
+                          <w:szCs w:val="28"/>
+                        </w:rPr>
+                        <w:t>1</w:t>
+                      </w:r>
+                      <w:r>
+                        <w:rPr>
+                          <w:sz w:val="28"/>
+                          <w:szCs w:val="28"/>
+                        </w:rPr>
+                        <w:fldChar w:fldCharType="end"/>
+                      </w:r>
+                      <w:r>
+                        <w:rPr>
+                          <w:sz w:val="28"/>
+                          <w:szCs w:val="28"/>
+                        </w:rPr>
+                        <w:t>: Ошибка при инициализации</w:t>
+                      </w:r>
+                    </w:p>
+                  </w:txbxContent>
+                </v:textbox>
+                <w10:wrap type="square" side="largest"/>
+              </v:rect>
+            </w:pict>
+          </mc:Fallback>
+        </mc:AlternateContent>
+      </w:r>
+    </w:p>
+    <w:p>
+      <w:pPr>
+        <w:pStyle w:val="Style18"/>
+        <w:jc w:val="both"/>
+        <w:rPr>
+          <w:sz w:val="28"/>
+          <w:szCs w:val="28"/>
+        </w:rPr>
+      </w:pPr>
+      <w:r>
+        <w:rPr>
+          <w:sz w:val="28"/>
+          <w:szCs w:val="28"/>
+        </w:rPr>
+        <w:tab/>
+      </w:r>
+      <w:r>
+        <w:rPr>
+          <w:sz w:val="28"/>
+          <w:szCs w:val="28"/>
+        </w:rPr>
+        <w:t>Фигура ошибки рисуется с использованием знаков «!», чтоб было наглядно видно ее отличие от остальных фигур.</w:t>
+      </w:r>
+      <w:r>
+        <mc:AlternateContent>
+          <mc:Choice Requires="wps">
+            <w:drawing>
+              <wp:anchor behindDoc="0" distT="0" distB="0" distL="0" distR="0" simplePos="0" locked="0" layoutInCell="0" allowOverlap="1" relativeHeight="4">
+                <wp:simplePos x="0" y="0"/>
+                <wp:positionH relativeFrom="column">
+                  <wp:align>center</wp:align>
+                </wp:positionH>
+                <wp:positionV relativeFrom="paragraph">
+                  <wp:posOffset>635</wp:posOffset>
+                </wp:positionV>
+                <wp:extent cx="6480810" cy="4379595"/>
+                <wp:effectExtent l="0" t="0" r="0" b="0"/>
+                <wp:wrapSquare wrapText="largest"/>
+                <wp:docPr id="4" name="Врезка2"/>
+                <a:graphic xmlns:a="http://schemas.openxmlformats.org/drawingml/2006/main">
+                  <a:graphicData uri="http://schemas.microsoft.com/office/word/2010/wordprocessingShape">
+                    <wps:wsp>
+                      <wps:cNvSpPr txBox="1"/>
+                      <wps:spPr>
+                        <a:xfrm>
+                          <a:off x="0" y="0"/>
+                          <a:ext cx="6480810" cy="4379595"/>
+                        </a:xfrm>
+                        <a:prstGeom prst="rect"/>
+                        <a:solidFill>
+                          <a:srgbClr val="FFFFFF"/>
+                        </a:solidFill>
+                      </wps:spPr>
+                      <wps:txbx>
+                        <w:txbxContent>
+                          <w:p>
+                            <w:pPr>
+                              <w:pStyle w:val="Style30"/>
+                              <w:spacing w:before="120" w:after="120"/>
+                              <w:jc w:val="center"/>
+                              <w:rPr>
+                                <w:sz w:val="28"/>
+                                <w:szCs w:val="28"/>
+                              </w:rPr>
+                            </w:pPr>
+                            <w:r>
+                              <w:rPr>
+                                <w:sz w:val="28"/>
+                                <w:szCs w:val="28"/>
+                              </w:rPr>
+                              <w:drawing>
+                                <wp:inline distT="0" distB="0" distL="0" distR="0">
+                                  <wp:extent cx="6480810" cy="4022725"/>
+                                  <wp:effectExtent l="0" t="0" r="0" b="0"/>
+                                  <wp:docPr id="5" name="Изображение2" descr=""/>
+                                  <wp:cNvGraphicFramePr>
+                                    <a:graphicFrameLocks xmlns:a="http://schemas.openxmlformats.org/drawingml/2006/main" noChangeAspect="1"/>
+                                  </wp:cNvGraphicFramePr>
+                                  <a:graphic xmlns:a="http://schemas.openxmlformats.org/drawingml/2006/main">
+                                    <a:graphicData uri="http://schemas.openxmlformats.org/drawingml/2006/picture">
+                                      <pic:pic xmlns:pic="http://schemas.openxmlformats.org/drawingml/2006/picture">
+                                        <pic:nvPicPr>
+                                          <pic:cNvPr id="5" name="Изображение2" descr=""/>
+                                          <pic:cNvPicPr>
+                                            <a:picLocks noChangeAspect="1" noChangeArrowheads="1"/>
+                                          </pic:cNvPicPr>
+                                        </pic:nvPicPr>
+                                        <pic:blipFill>
+                                          <a:blip r:embed="rId3"/>
+                                          <a:stretch>
+                                            <a:fillRect/>
+                                          </a:stretch>
+                                        </pic:blipFill>
+                                        <pic:spPr bwMode="auto">
+                                          <a:xfrm>
+                                            <a:off x="0" y="0"/>
+                                            <a:ext cx="6480810" cy="4022725"/>
+                                          </a:xfrm>
+                                          <a:prstGeom prst="rect">
+                                            <a:avLst/>
+                                          </a:prstGeom>
+                                        </pic:spPr>
+                                      </pic:pic>
+                                    </a:graphicData>
+                                  </a:graphic>
+                                </wp:inline>
+                              </w:drawing>
+                              <w:t xml:space="preserve">Рисунок </w:t>
+                            </w:r>
+                            <w:r>
+                              <w:rPr>
+                                <w:sz w:val="28"/>
+                                <w:szCs w:val="28"/>
+                              </w:rPr>
+                              <w:fldChar w:fldCharType="begin"/>
+                            </w:r>
+                            <w:r>
+                              <w:rPr>
+                                <w:sz w:val="28"/>
+                                <w:szCs w:val="28"/>
+                              </w:rPr>
+                              <w:instrText> SEQ Рисунок \* ARABIC </w:instrText>
+                            </w:r>
+                            <w:r>
+                              <w:rPr>
+                                <w:sz w:val="28"/>
+                                <w:szCs w:val="28"/>
+                              </w:rPr>
+                              <w:fldChar w:fldCharType="separate"/>
+                            </w:r>
+                            <w:r>
+                              <w:rPr>
+                                <w:sz w:val="28"/>
+                                <w:szCs w:val="28"/>
+                              </w:rPr>
+                              <w:t>2</w:t>
+                            </w:r>
+                            <w:r>
+                              <w:rPr>
+                                <w:sz w:val="28"/>
+                                <w:szCs w:val="28"/>
+                              </w:rPr>
+                              <w:fldChar w:fldCharType="end"/>
+                            </w:r>
+                            <w:r>
+                              <w:rPr>
+                                <w:sz w:val="28"/>
+                                <w:szCs w:val="28"/>
+                              </w:rPr>
+                              <w:t>: Фигура ошибки</w:t>
+                            </w:r>
+                          </w:p>
+                        </w:txbxContent>
+                      </wps:txbx>
+                      <wps:bodyPr anchor="t" lIns="0" tIns="0" rIns="0" bIns="0">
+                        <a:noAutofit/>
+                      </wps:bodyPr>
+                    </wps:wsp>
+                  </a:graphicData>
+                </a:graphic>
+              </wp:anchor>
+            </w:drawing>
+          </mc:Choice>
+          <mc:Fallback>
+            <w:pict>
+              <v:rect style="position:absolute;rotation:0;width:510.3pt;height:344.85pt;mso-wrap-distance-left:0pt;mso-wrap-distance-right:0pt;mso-wrap-distance-top:0pt;mso-wrap-distance-bottom:0pt;margin-top:0pt;mso-position-vertical:top;mso-position-vertical-relative:text;margin-left:0pt;mso-position-horizontal:center;mso-position-horizontal-relative:text">
+                <v:textbox inset="0in,0in,0in,0in">
+                  <w:txbxContent>
+                    <w:p>
+                      <w:pPr>
+                        <w:pStyle w:val="Style30"/>
+                        <w:spacing w:before="120" w:after="120"/>
+                        <w:jc w:val="center"/>
+                        <w:rPr>
+                          <w:sz w:val="28"/>
+                          <w:szCs w:val="28"/>
+                        </w:rPr>
+                      </w:pPr>
+                      <w:r>
+                        <w:rPr>
+                          <w:sz w:val="28"/>
+                          <w:szCs w:val="28"/>
+                        </w:rPr>
+                        <w:drawing>
+                          <wp:inline distT="0" distB="0" distL="0" distR="0">
+                            <wp:extent cx="6480810" cy="4022725"/>
+                            <wp:effectExtent l="0" t="0" r="0" b="0"/>
+                            <wp:docPr id="6" name="Изображение2" descr=""/>
+                            <wp:cNvGraphicFramePr>
+                              <a:graphicFrameLocks xmlns:a="http://schemas.openxmlformats.org/drawingml/2006/main" noChangeAspect="1"/>
+                            </wp:cNvGraphicFramePr>
+                            <a:graphic xmlns:a="http://schemas.openxmlformats.org/drawingml/2006/main">
+                              <a:graphicData uri="http://schemas.openxmlformats.org/drawingml/2006/picture">
+                                <pic:pic xmlns:pic="http://schemas.openxmlformats.org/drawingml/2006/picture">
+                                  <pic:nvPicPr>
+                                    <pic:cNvPr id="6" name="Изображение2" descr=""/>
+                                    <pic:cNvPicPr>
+                                      <a:picLocks noChangeAspect="1" noChangeArrowheads="1"/>
+                                    </pic:cNvPicPr>
+                                  </pic:nvPicPr>
+                                  <pic:blipFill>
+                                    <a:blip r:embed="rId3"/>
+                                    <a:stretch>
+                                      <a:fillRect/>
+                                    </a:stretch>
+                                  </pic:blipFill>
+                                  <pic:spPr bwMode="auto">
+                                    <a:xfrm>
+                                      <a:off x="0" y="0"/>
+                                      <a:ext cx="6480810" cy="4022725"/>
+                                    </a:xfrm>
+                                    <a:prstGeom prst="rect">
+                                      <a:avLst/>
+                                    </a:prstGeom>
+                                  </pic:spPr>
+                                </pic:pic>
+                              </a:graphicData>
+                            </a:graphic>
+                          </wp:inline>
+                        </w:drawing>
+                        <w:t xml:space="preserve">Рисунок </w:t>
+                      </w:r>
+                      <w:r>
+                        <w:rPr>
+                          <w:sz w:val="28"/>
+                          <w:szCs w:val="28"/>
+                        </w:rPr>
+                        <w:fldChar w:fldCharType="begin"/>
+                      </w:r>
+                      <w:r>
+                        <w:rPr>
+                          <w:sz w:val="28"/>
+                          <w:szCs w:val="28"/>
+                        </w:rPr>
+                        <w:instrText> SEQ Рисунок \* ARABIC </w:instrText>
+                      </w:r>
+                      <w:r>
+                        <w:rPr>
+                          <w:sz w:val="28"/>
+                          <w:szCs w:val="28"/>
+                        </w:rPr>
+                        <w:fldChar w:fldCharType="separate"/>
+                      </w:r>
+                      <w:r>
+                        <w:rPr>
+                          <w:sz w:val="28"/>
+                          <w:szCs w:val="28"/>
+                        </w:rPr>
+                        <w:t>2</w:t>
+                      </w:r>
+                      <w:r>
+                        <w:rPr>
+                          <w:sz w:val="28"/>
+                          <w:szCs w:val="28"/>
+                        </w:rPr>
+                        <w:fldChar w:fldCharType="end"/>
+                      </w:r>
+                      <w:r>
+                        <w:rPr>
+                          <w:sz w:val="28"/>
+                          <w:szCs w:val="28"/>
+                        </w:rPr>
+                        <w:t>: Фигура ошибки</w:t>
+                      </w:r>
+                    </w:p>
+                  </w:txbxContent>
+                </v:textbox>
+                <w10:wrap type="square" side="largest"/>
+              </v:rect>
+            </w:pict>
+          </mc:Fallback>
+        </mc:AlternateContent>
+      </w:r>
+    </w:p>
+    <w:p>
+      <w:pPr>
+        <w:pStyle w:val="Style18"/>
+        <w:jc w:val="both"/>
+        <w:rPr>
+          <w:sz w:val="28"/>
+          <w:szCs w:val="28"/>
+        </w:rPr>
+      </w:pPr>
+      <w:r>
+        <w:rPr>
+          <w:sz w:val="28"/>
+          <w:szCs w:val="28"/>
+        </w:rPr>
+        <w:tab/>
+        <w:t>В программе предполагалось, что мы будем вращать фигуру и изменять ее размер. При попытке сделать это с фигурой ошибки выводятся сообщения, которые показаны на рисунке 3</w:t>
       </w:r>
       <w:r>
         <w:br w:type="page"/>
+      </w:r>
+    </w:p>
+    <w:p>
+      <w:pPr>
+        <w:pStyle w:val="Style18"/>
+        <w:rPr>
+          <w:sz w:val="28"/>
+          <w:szCs w:val="28"/>
+        </w:rPr>
+      </w:pPr>
+      <w:r>
+        <w:rPr>
+          <w:sz w:val="28"/>
+          <w:szCs w:val="28"/>
+        </w:rPr>
+      </w:r>
+      <w:r>
+        <mc:AlternateContent>
+          <mc:Choice Requires="wps">
+            <w:drawing>
+              <wp:anchor behindDoc="0" distT="0" distB="0" distL="0" distR="0" simplePos="0" locked="0" layoutInCell="0" allowOverlap="1" relativeHeight="6">
+                <wp:simplePos x="0" y="0"/>
+                <wp:positionH relativeFrom="column">
+                  <wp:posOffset>888365</wp:posOffset>
+                </wp:positionH>
+                <wp:positionV relativeFrom="paragraph">
+                  <wp:posOffset>195580</wp:posOffset>
+                </wp:positionV>
+                <wp:extent cx="4609465" cy="1213485"/>
+                <wp:effectExtent l="0" t="0" r="0" b="0"/>
+                <wp:wrapSquare wrapText="largest"/>
+                <wp:docPr id="7" name="Врезка3"/>
+                <a:graphic xmlns:a="http://schemas.openxmlformats.org/drawingml/2006/main">
+                  <a:graphicData uri="http://schemas.microsoft.com/office/word/2010/wordprocessingShape">
+                    <wps:wsp>
+                      <wps:cNvSpPr txBox="1"/>
+                      <wps:spPr>
+                        <a:xfrm>
+                          <a:off x="0" y="0"/>
+                          <a:ext cx="4609465" cy="1213485"/>
+                        </a:xfrm>
+                        <a:prstGeom prst="rect"/>
+                        <a:solidFill>
+                          <a:srgbClr val="FFFFFF"/>
+                        </a:solidFill>
+                      </wps:spPr>
+                      <wps:txbx>
+                        <w:txbxContent>
+                          <w:p>
+                            <w:pPr>
+                              <w:pStyle w:val="Style30"/>
+                              <w:spacing w:before="120" w:after="120"/>
+                              <w:jc w:val="center"/>
+                              <w:rPr>
+                                <w:sz w:val="28"/>
+                                <w:szCs w:val="28"/>
+                              </w:rPr>
+                            </w:pPr>
+                            <w:r>
+                              <w:rPr>
+                                <w:sz w:val="28"/>
+                                <w:szCs w:val="28"/>
+                              </w:rPr>
+                              <w:drawing>
+                                <wp:inline distT="0" distB="0" distL="0" distR="0">
+                                  <wp:extent cx="4609465" cy="856615"/>
+                                  <wp:effectExtent l="0" t="0" r="0" b="0"/>
+                                  <wp:docPr id="8" name="Изображение3" descr=""/>
+                                  <wp:cNvGraphicFramePr>
+                                    <a:graphicFrameLocks xmlns:a="http://schemas.openxmlformats.org/drawingml/2006/main" noChangeAspect="1"/>
+                                  </wp:cNvGraphicFramePr>
+                                  <a:graphic xmlns:a="http://schemas.openxmlformats.org/drawingml/2006/main">
+                                    <a:graphicData uri="http://schemas.openxmlformats.org/drawingml/2006/picture">
+                                      <pic:pic xmlns:pic="http://schemas.openxmlformats.org/drawingml/2006/picture">
+                                        <pic:nvPicPr>
+                                          <pic:cNvPr id="8" name="Изображение3" descr=""/>
+                                          <pic:cNvPicPr>
+                                            <a:picLocks noChangeAspect="1" noChangeArrowheads="1"/>
+                                          </pic:cNvPicPr>
+                                        </pic:nvPicPr>
+                                        <pic:blipFill>
+                                          <a:blip r:embed="rId4"/>
+                                          <a:stretch>
+                                            <a:fillRect/>
+                                          </a:stretch>
+                                        </pic:blipFill>
+                                        <pic:spPr bwMode="auto">
+                                          <a:xfrm>
+                                            <a:off x="0" y="0"/>
+                                            <a:ext cx="4609465" cy="856615"/>
+                                          </a:xfrm>
+                                          <a:prstGeom prst="rect">
+                                            <a:avLst/>
+                                          </a:prstGeom>
+                                        </pic:spPr>
+                                      </pic:pic>
+                                    </a:graphicData>
+                                  </a:graphic>
+                                </wp:inline>
+                              </w:drawing>
+                              <w:t xml:space="preserve">Рисунок </w:t>
+                            </w:r>
+                            <w:r>
+                              <w:rPr>
+                                <w:sz w:val="28"/>
+                                <w:szCs w:val="28"/>
+                              </w:rPr>
+                              <w:fldChar w:fldCharType="begin"/>
+                            </w:r>
+                            <w:r>
+                              <w:rPr>
+                                <w:sz w:val="28"/>
+                                <w:szCs w:val="28"/>
+                              </w:rPr>
+                              <w:instrText> SEQ Рисунок \* ARABIC </w:instrText>
+                            </w:r>
+                            <w:r>
+                              <w:rPr>
+                                <w:sz w:val="28"/>
+                                <w:szCs w:val="28"/>
+                              </w:rPr>
+                              <w:fldChar w:fldCharType="separate"/>
+                            </w:r>
+                            <w:r>
+                              <w:rPr>
+                                <w:sz w:val="28"/>
+                                <w:szCs w:val="28"/>
+                              </w:rPr>
+                              <w:t>3</w:t>
+                            </w:r>
+                            <w:r>
+                              <w:rPr>
+                                <w:sz w:val="28"/>
+                                <w:szCs w:val="28"/>
+                              </w:rPr>
+                              <w:fldChar w:fldCharType="end"/>
+                            </w:r>
+                            <w:r>
+                              <w:rPr>
+                                <w:sz w:val="28"/>
+                                <w:szCs w:val="28"/>
+                              </w:rPr>
+                              <w:t>: Сообщения о невозможности изменить фигуру</w:t>
+                            </w:r>
+                          </w:p>
+                        </w:txbxContent>
+                      </wps:txbx>
+                      <wps:bodyPr anchor="t" lIns="0" tIns="0" rIns="0" bIns="0">
+                        <a:noAutofit/>
+                      </wps:bodyPr>
+                    </wps:wsp>
+                  </a:graphicData>
+                </a:graphic>
+              </wp:anchor>
+            </w:drawing>
+          </mc:Choice>
+          <mc:Fallback>
+            <w:pict>
+              <v:rect style="position:absolute;rotation:0;width:362.95pt;height:95.55pt;mso-wrap-distance-left:0pt;mso-wrap-distance-right:0pt;mso-wrap-distance-top:0pt;mso-wrap-distance-bottom:0pt;margin-top:15.4pt;mso-position-vertical-relative:text;margin-left:69.95pt;mso-position-horizontal-relative:text">
+                <v:textbox inset="0in,0in,0in,0in">
+                  <w:txbxContent>
+                    <w:p>
+                      <w:pPr>
+                        <w:pStyle w:val="Style30"/>
+                        <w:spacing w:before="120" w:after="120"/>
+                        <w:jc w:val="center"/>
+                        <w:rPr>
+                          <w:sz w:val="28"/>
+                          <w:szCs w:val="28"/>
+                        </w:rPr>
+                      </w:pPr>
+                      <w:r>
+                        <w:rPr>
+                          <w:sz w:val="28"/>
+                          <w:szCs w:val="28"/>
+                        </w:rPr>
+                        <w:drawing>
+                          <wp:inline distT="0" distB="0" distL="0" distR="0">
+                            <wp:extent cx="4609465" cy="856615"/>
+                            <wp:effectExtent l="0" t="0" r="0" b="0"/>
+                            <wp:docPr id="9" name="Изображение3" descr=""/>
+                            <wp:cNvGraphicFramePr>
+                              <a:graphicFrameLocks xmlns:a="http://schemas.openxmlformats.org/drawingml/2006/main" noChangeAspect="1"/>
+                            </wp:cNvGraphicFramePr>
+                            <a:graphic xmlns:a="http://schemas.openxmlformats.org/drawingml/2006/main">
+                              <a:graphicData uri="http://schemas.openxmlformats.org/drawingml/2006/picture">
+                                <pic:pic xmlns:pic="http://schemas.openxmlformats.org/drawingml/2006/picture">
+                                  <pic:nvPicPr>
+                                    <pic:cNvPr id="9" name="Изображение3" descr=""/>
+                                    <pic:cNvPicPr>
+                                      <a:picLocks noChangeAspect="1" noChangeArrowheads="1"/>
+                                    </pic:cNvPicPr>
+                                  </pic:nvPicPr>
+                                  <pic:blipFill>
+                                    <a:blip r:embed="rId4"/>
+                                    <a:stretch>
+                                      <a:fillRect/>
+                                    </a:stretch>
+                                  </pic:blipFill>
+                                  <pic:spPr bwMode="auto">
+                                    <a:xfrm>
+                                      <a:off x="0" y="0"/>
+                                      <a:ext cx="4609465" cy="856615"/>
+                                    </a:xfrm>
+                                    <a:prstGeom prst="rect">
+                                      <a:avLst/>
+                                    </a:prstGeom>
+                                  </pic:spPr>
+                                </pic:pic>
+                              </a:graphicData>
+                            </a:graphic>
+                          </wp:inline>
+                        </w:drawing>
+                        <w:t xml:space="preserve">Рисунок </w:t>
+                      </w:r>
+                      <w:r>
+                        <w:rPr>
+                          <w:sz w:val="28"/>
+                          <w:szCs w:val="28"/>
+                        </w:rPr>
+                        <w:fldChar w:fldCharType="begin"/>
+                      </w:r>
+                      <w:r>
+                        <w:rPr>
+                          <w:sz w:val="28"/>
+                          <w:szCs w:val="28"/>
+                        </w:rPr>
+                        <w:instrText> SEQ Рисунок \* ARABIC </w:instrText>
+                      </w:r>
+                      <w:r>
+                        <w:rPr>
+                          <w:sz w:val="28"/>
+                          <w:szCs w:val="28"/>
+                        </w:rPr>
+                        <w:fldChar w:fldCharType="separate"/>
+                      </w:r>
+                      <w:r>
+                        <w:rPr>
+                          <w:sz w:val="28"/>
+                          <w:szCs w:val="28"/>
+                        </w:rPr>
+                        <w:t>3</w:t>
+                      </w:r>
+                      <w:r>
+                        <w:rPr>
+                          <w:sz w:val="28"/>
+                          <w:szCs w:val="28"/>
+                        </w:rPr>
+                        <w:fldChar w:fldCharType="end"/>
+                      </w:r>
+                      <w:r>
+                        <w:rPr>
+                          <w:sz w:val="28"/>
+                          <w:szCs w:val="28"/>
+                        </w:rPr>
+                        <w:t>: Сообщения о невозможности изменить фигуру</w:t>
+                      </w:r>
+                    </w:p>
+                  </w:txbxContent>
+                </v:textbox>
+                <w10:wrap type="square" side="largest"/>
+              </v:rect>
+            </w:pict>
+          </mc:Fallback>
+        </mc:AlternateContent>
+      </w:r>
+    </w:p>
+    <w:p>
+      <w:pPr>
+        <w:pStyle w:val="Style18"/>
+        <w:rPr>
+          <w:sz w:val="28"/>
+          <w:szCs w:val="28"/>
+        </w:rPr>
+      </w:pPr>
+      <w:r>
+        <w:rPr>
+          <w:sz w:val="28"/>
+          <w:szCs w:val="28"/>
+        </w:rPr>
+      </w:r>
+    </w:p>
+    <w:p>
+      <w:pPr>
+        <w:pStyle w:val="Style18"/>
+        <w:rPr>
+          <w:sz w:val="28"/>
+          <w:szCs w:val="28"/>
+        </w:rPr>
+      </w:pPr>
+      <w:r>
+        <w:rPr>
+          <w:sz w:val="28"/>
+          <w:szCs w:val="28"/>
+        </w:rPr>
+      </w:r>
+    </w:p>
+    <w:p>
+      <w:pPr>
+        <w:pStyle w:val="Style18"/>
+        <w:rPr>
+          <w:sz w:val="28"/>
+          <w:szCs w:val="28"/>
+        </w:rPr>
+      </w:pPr>
+      <w:r>
+        <w:rPr>
+          <w:sz w:val="28"/>
+          <w:szCs w:val="28"/>
+        </w:rPr>
+      </w:r>
+    </w:p>
+    <w:p>
+      <w:pPr>
+        <w:pStyle w:val="Style18"/>
+        <w:rPr>
+          <w:sz w:val="28"/>
+          <w:szCs w:val="28"/>
+        </w:rPr>
+      </w:pPr>
+      <w:r>
+        <w:rPr>
+          <w:sz w:val="28"/>
+          <w:szCs w:val="28"/>
+        </w:rPr>
+      </w:r>
+    </w:p>
+    <w:p>
+      <w:pPr>
+        <w:pStyle w:val="Style18"/>
+        <w:rPr>
+          <w:sz w:val="28"/>
+          <w:szCs w:val="28"/>
+        </w:rPr>
+      </w:pPr>
+      <w:r>
+        <w:rPr>
+          <w:sz w:val="28"/>
+          <w:szCs w:val="28"/>
+        </w:rPr>
+      </w:r>
+    </w:p>
+    <w:p>
+      <w:pPr>
+        <w:pStyle w:val="Style18"/>
+        <w:jc w:val="both"/>
+        <w:rPr>
+          <w:sz w:val="28"/>
+          <w:szCs w:val="28"/>
+        </w:rPr>
+      </w:pPr>
+      <w:r>
+        <w:rPr>
+          <w:sz w:val="28"/>
+          <w:szCs w:val="28"/>
+        </w:rPr>
+        <w:tab/>
+        <w:t xml:space="preserve">Теперь попробуем специально испортить фигуры. Для этого будем использовать правый рог и шишак, которые имеют имена С и E. </w:t>
+      </w:r>
+    </w:p>
+    <w:p>
+      <w:pPr>
+        <w:pStyle w:val="Style18"/>
+        <w:jc w:val="both"/>
+        <w:rPr>
+          <w:sz w:val="28"/>
+          <w:szCs w:val="28"/>
+        </w:rPr>
+      </w:pPr>
+      <w:r>
+        <w:rPr>
+          <w:sz w:val="28"/>
+          <w:szCs w:val="28"/>
+        </w:rPr>
+        <w:tab/>
+        <w:t>Получим следущие сообщения об ошибке</w:t>
+      </w:r>
+      <w:r>
+        <w:rPr>
+          <w:sz w:val="28"/>
+          <w:szCs w:val="28"/>
+        </w:rPr>
+        <w:t>:</w:t>
+      </w:r>
+      <w:r>
+        <mc:AlternateContent>
+          <mc:Choice Requires="wps">
+            <w:drawing>
+              <wp:anchor behindDoc="0" distT="0" distB="0" distL="0" distR="0" simplePos="0" locked="0" layoutInCell="0" allowOverlap="1" relativeHeight="8">
+                <wp:simplePos x="0" y="0"/>
+                <wp:positionH relativeFrom="column">
+                  <wp:posOffset>852170</wp:posOffset>
+                </wp:positionH>
+                <wp:positionV relativeFrom="paragraph">
+                  <wp:posOffset>373380</wp:posOffset>
+                </wp:positionV>
+                <wp:extent cx="4857115" cy="1042035"/>
+                <wp:effectExtent l="0" t="0" r="0" b="0"/>
+                <wp:wrapSquare wrapText="largest"/>
+                <wp:docPr id="10" name="Врезка4"/>
+                <a:graphic xmlns:a="http://schemas.openxmlformats.org/drawingml/2006/main">
+                  <a:graphicData uri="http://schemas.microsoft.com/office/word/2010/wordprocessingShape">
+                    <wps:wsp>
+                      <wps:cNvSpPr txBox="1"/>
+                      <wps:spPr>
+                        <a:xfrm>
+                          <a:off x="0" y="0"/>
+                          <a:ext cx="4857115" cy="1042035"/>
+                        </a:xfrm>
+                        <a:prstGeom prst="rect"/>
+                        <a:solidFill>
+                          <a:srgbClr val="FFFFFF"/>
+                        </a:solidFill>
+                      </wps:spPr>
+                      <wps:txbx>
+                        <w:txbxContent>
+                          <w:p>
+                            <w:pPr>
+                              <w:pStyle w:val="Style30"/>
+                              <w:spacing w:before="120" w:after="120"/>
+                              <w:jc w:val="center"/>
+                              <w:rPr>
+                                <w:sz w:val="28"/>
+                                <w:szCs w:val="28"/>
+                              </w:rPr>
+                            </w:pPr>
+                            <w:r>
+                              <w:rPr>
+                                <w:sz w:val="28"/>
+                                <w:szCs w:val="28"/>
+                              </w:rPr>
+                              <w:drawing>
+                                <wp:inline distT="0" distB="0" distL="0" distR="0">
+                                  <wp:extent cx="4857115" cy="685165"/>
+                                  <wp:effectExtent l="0" t="0" r="0" b="0"/>
+                                  <wp:docPr id="11" name="Изображение4" descr=""/>
+                                  <wp:cNvGraphicFramePr>
+                                    <a:graphicFrameLocks xmlns:a="http://schemas.openxmlformats.org/drawingml/2006/main" noChangeAspect="1"/>
+                                  </wp:cNvGraphicFramePr>
+                                  <a:graphic xmlns:a="http://schemas.openxmlformats.org/drawingml/2006/main">
+                                    <a:graphicData uri="http://schemas.openxmlformats.org/drawingml/2006/picture">
+                                      <pic:pic xmlns:pic="http://schemas.openxmlformats.org/drawingml/2006/picture">
+                                        <pic:nvPicPr>
+                                          <pic:cNvPr id="11" name="Изображение4" descr=""/>
+                                          <pic:cNvPicPr>
+                                            <a:picLocks noChangeAspect="1" noChangeArrowheads="1"/>
+                                          </pic:cNvPicPr>
+                                        </pic:nvPicPr>
+                                        <pic:blipFill>
+                                          <a:blip r:embed="rId5"/>
+                                          <a:stretch>
+                                            <a:fillRect/>
+                                          </a:stretch>
+                                        </pic:blipFill>
+                                        <pic:spPr bwMode="auto">
+                                          <a:xfrm>
+                                            <a:off x="0" y="0"/>
+                                            <a:ext cx="4857115" cy="685165"/>
+                                          </a:xfrm>
+                                          <a:prstGeom prst="rect">
+                                            <a:avLst/>
+                                          </a:prstGeom>
+                                        </pic:spPr>
+                                      </pic:pic>
+                                    </a:graphicData>
+                                  </a:graphic>
+                                </wp:inline>
+                              </w:drawing>
+                              <w:t xml:space="preserve">Рисунок </w:t>
+                            </w:r>
+                            <w:r>
+                              <w:rPr>
+                                <w:sz w:val="28"/>
+                                <w:szCs w:val="28"/>
+                              </w:rPr>
+                              <w:fldChar w:fldCharType="begin"/>
+                            </w:r>
+                            <w:r>
+                              <w:rPr>
+                                <w:sz w:val="28"/>
+                                <w:szCs w:val="28"/>
+                              </w:rPr>
+                              <w:instrText> SEQ Рисунок \* ARABIC </w:instrText>
+                            </w:r>
+                            <w:r>
+                              <w:rPr>
+                                <w:sz w:val="28"/>
+                                <w:szCs w:val="28"/>
+                              </w:rPr>
+                              <w:fldChar w:fldCharType="separate"/>
+                            </w:r>
+                            <w:r>
+                              <w:rPr>
+                                <w:sz w:val="28"/>
+                                <w:szCs w:val="28"/>
+                              </w:rPr>
+                              <w:t>4</w:t>
+                            </w:r>
+                            <w:r>
+                              <w:rPr>
+                                <w:sz w:val="28"/>
+                                <w:szCs w:val="28"/>
+                              </w:rPr>
+                              <w:fldChar w:fldCharType="end"/>
+                            </w:r>
+                            <w:r>
+                              <w:rPr>
+                                <w:sz w:val="28"/>
+                                <w:szCs w:val="28"/>
+                              </w:rPr>
+                              <w:t>: Сообщения о выходе фигур за границы экрана</w:t>
+                            </w:r>
+                          </w:p>
+                        </w:txbxContent>
+                      </wps:txbx>
+                      <wps:bodyPr anchor="t" lIns="0" tIns="0" rIns="0" bIns="0">
+                        <a:noAutofit/>
+                      </wps:bodyPr>
+                    </wps:wsp>
+                  </a:graphicData>
+                </a:graphic>
+              </wp:anchor>
+            </w:drawing>
+          </mc:Choice>
+          <mc:Fallback>
+            <w:pict>
+              <v:rect style="position:absolute;rotation:0;width:382.45pt;height:82.05pt;mso-wrap-distance-left:0pt;mso-wrap-distance-right:0pt;mso-wrap-distance-top:0pt;mso-wrap-distance-bottom:0pt;margin-top:29.4pt;mso-position-vertical-relative:text;margin-left:67.1pt;mso-position-horizontal-relative:text">
+                <v:textbox inset="0in,0in,0in,0in">
+                  <w:txbxContent>
+                    <w:p>
+                      <w:pPr>
+                        <w:pStyle w:val="Style30"/>
+                        <w:spacing w:before="120" w:after="120"/>
+                        <w:jc w:val="center"/>
+                        <w:rPr>
+                          <w:sz w:val="28"/>
+                          <w:szCs w:val="28"/>
+                        </w:rPr>
+                      </w:pPr>
+                      <w:r>
+                        <w:rPr>
+                          <w:sz w:val="28"/>
+                          <w:szCs w:val="28"/>
+                        </w:rPr>
+                        <w:drawing>
+                          <wp:inline distT="0" distB="0" distL="0" distR="0">
+                            <wp:extent cx="4857115" cy="685165"/>
+                            <wp:effectExtent l="0" t="0" r="0" b="0"/>
+                            <wp:docPr id="12" name="Изображение4" descr=""/>
+                            <wp:cNvGraphicFramePr>
+                              <a:graphicFrameLocks xmlns:a="http://schemas.openxmlformats.org/drawingml/2006/main" noChangeAspect="1"/>
+                            </wp:cNvGraphicFramePr>
+                            <a:graphic xmlns:a="http://schemas.openxmlformats.org/drawingml/2006/main">
+                              <a:graphicData uri="http://schemas.openxmlformats.org/drawingml/2006/picture">
+                                <pic:pic xmlns:pic="http://schemas.openxmlformats.org/drawingml/2006/picture">
+                                  <pic:nvPicPr>
+                                    <pic:cNvPr id="12" name="Изображение4" descr=""/>
+                                    <pic:cNvPicPr>
+                                      <a:picLocks noChangeAspect="1" noChangeArrowheads="1"/>
+                                    </pic:cNvPicPr>
+                                  </pic:nvPicPr>
+                                  <pic:blipFill>
+                                    <a:blip r:embed="rId5"/>
+                                    <a:stretch>
+                                      <a:fillRect/>
+                                    </a:stretch>
+                                  </pic:blipFill>
+                                  <pic:spPr bwMode="auto">
+                                    <a:xfrm>
+                                      <a:off x="0" y="0"/>
+                                      <a:ext cx="4857115" cy="685165"/>
+                                    </a:xfrm>
+                                    <a:prstGeom prst="rect">
+                                      <a:avLst/>
+                                    </a:prstGeom>
+                                  </pic:spPr>
+                                </pic:pic>
+                              </a:graphicData>
+                            </a:graphic>
+                          </wp:inline>
+                        </w:drawing>
+                        <w:t xml:space="preserve">Рисунок </w:t>
+                      </w:r>
+                      <w:r>
+                        <w:rPr>
+                          <w:sz w:val="28"/>
+                          <w:szCs w:val="28"/>
+                        </w:rPr>
+                        <w:fldChar w:fldCharType="begin"/>
+                      </w:r>
+                      <w:r>
+                        <w:rPr>
+                          <w:sz w:val="28"/>
+                          <w:szCs w:val="28"/>
+                        </w:rPr>
+                        <w:instrText> SEQ Рисунок \* ARABIC </w:instrText>
+                      </w:r>
+                      <w:r>
+                        <w:rPr>
+                          <w:sz w:val="28"/>
+                          <w:szCs w:val="28"/>
+                        </w:rPr>
+                        <w:fldChar w:fldCharType="separate"/>
+                      </w:r>
+                      <w:r>
+                        <w:rPr>
+                          <w:sz w:val="28"/>
+                          <w:szCs w:val="28"/>
+                        </w:rPr>
+                        <w:t>4</w:t>
+                      </w:r>
+                      <w:r>
+                        <w:rPr>
+                          <w:sz w:val="28"/>
+                          <w:szCs w:val="28"/>
+                        </w:rPr>
+                        <w:fldChar w:fldCharType="end"/>
+                      </w:r>
+                      <w:r>
+                        <w:rPr>
+                          <w:sz w:val="28"/>
+                          <w:szCs w:val="28"/>
+                        </w:rPr>
+                        <w:t>: Сообщения о выходе фигур за границы экрана</w:t>
+                      </w:r>
+                    </w:p>
+                  </w:txbxContent>
+                </v:textbox>
+                <w10:wrap type="square" side="largest"/>
+              </v:rect>
+            </w:pict>
+          </mc:Fallback>
+        </mc:AlternateContent>
+      </w:r>
+    </w:p>
+    <w:p>
+      <w:pPr>
+        <w:pStyle w:val="Style18"/>
+        <w:jc w:val="both"/>
+        <w:rPr>
+          <w:sz w:val="28"/>
+          <w:szCs w:val="28"/>
+        </w:rPr>
+      </w:pPr>
+      <w:r>
+        <w:rPr>
+          <w:sz w:val="28"/>
+          <w:szCs w:val="28"/>
+        </w:rPr>
+      </w:r>
+    </w:p>
+    <w:p>
+      <w:pPr>
+        <w:pStyle w:val="Style18"/>
+        <w:jc w:val="both"/>
+        <w:rPr>
+          <w:sz w:val="28"/>
+          <w:szCs w:val="28"/>
+        </w:rPr>
+      </w:pPr>
+      <w:r>
+        <w:rPr>
+          <w:sz w:val="28"/>
+          <w:szCs w:val="28"/>
+        </w:rPr>
+      </w:r>
+    </w:p>
+    <w:p>
+      <w:pPr>
+        <w:pStyle w:val="Style18"/>
+        <w:jc w:val="both"/>
+        <w:rPr>
+          <w:sz w:val="28"/>
+          <w:szCs w:val="28"/>
+        </w:rPr>
+      </w:pPr>
+      <w:r>
+        <w:rPr>
+          <w:sz w:val="28"/>
+          <w:szCs w:val="28"/>
+        </w:rPr>
+      </w:r>
+    </w:p>
+    <w:p>
+      <w:pPr>
+        <w:pStyle w:val="Style18"/>
+        <w:jc w:val="both"/>
+        <w:rPr>
+          <w:sz w:val="28"/>
+          <w:szCs w:val="28"/>
+        </w:rPr>
+      </w:pPr>
+      <w:r>
+        <w:rPr>
+          <w:sz w:val="28"/>
+          <w:szCs w:val="28"/>
+        </w:rPr>
+      </w:r>
+    </w:p>
+    <w:p>
+      <w:pPr>
+        <w:pStyle w:val="Style18"/>
+        <w:jc w:val="both"/>
+        <w:rPr>
+          <w:sz w:val="28"/>
+          <w:szCs w:val="28"/>
+        </w:rPr>
+      </w:pPr>
+      <w:r>
+        <w:rPr>
+          <w:sz w:val="28"/>
+          <w:szCs w:val="28"/>
+        </w:rPr>
+      </w:r>
+    </w:p>
+    <w:p>
+      <w:pPr>
+        <w:pStyle w:val="Style18"/>
+        <w:jc w:val="both"/>
+        <w:rPr>
+          <w:sz w:val="28"/>
+          <w:szCs w:val="28"/>
+        </w:rPr>
+      </w:pPr>
+      <w:r>
+        <w:rPr>
+          <w:sz w:val="28"/>
+          <w:szCs w:val="28"/>
+        </w:rPr>
+        <w:tab/>
+        <w:t xml:space="preserve">Из рисунка 4 видим, что фигура С вышла за экран при ее изменении. Следующее сообщение говорит то, что фигуру не удалось починить так, чтоб она помещалась на экран и она была удалена. </w:t>
+      </w:r>
+      <w:r>
+        <w:rPr>
+          <w:sz w:val="28"/>
+          <w:szCs w:val="28"/>
+        </w:rPr>
+        <w:t>На рисунке 5 видим, что появился специальный знак ошибки в правом нижнем углу экрана, который символизирует о том, что при составлении фигуры были удалены некоторые фигуры.</w:t>
+      </w:r>
+    </w:p>
+    <w:p>
+      <w:pPr>
+        <w:pStyle w:val="Style18"/>
+        <w:jc w:val="both"/>
+        <w:rPr>
+          <w:sz w:val="28"/>
+          <w:szCs w:val="28"/>
+        </w:rPr>
+      </w:pPr>
+      <w:r>
+        <w:rPr>
+          <w:sz w:val="28"/>
+          <w:szCs w:val="28"/>
+        </w:rPr>
+        <w:tab/>
+      </w:r>
+      <w:r>
+        <w:rPr>
+          <w:sz w:val="28"/>
+          <w:szCs w:val="28"/>
+        </w:rPr>
+        <w:t>Так же, из рисунка 5 было видно, что фигура D была уменьшена в размере для того, чтоб она поместилась на экран.</w:t>
+      </w:r>
+      <w:r>
+        <w:br w:type="page"/>
+      </w:r>
+      <w:r>
+        <mc:AlternateContent>
+          <mc:Choice Requires="wps">
+            <w:drawing>
+              <wp:anchor behindDoc="0" distT="0" distB="0" distL="0" distR="0" simplePos="0" locked="0" layoutInCell="0" allowOverlap="1" relativeHeight="10">
+                <wp:simplePos x="0" y="0"/>
+                <wp:positionH relativeFrom="column">
+                  <wp:align>center</wp:align>
+                </wp:positionH>
+                <wp:positionV relativeFrom="paragraph">
+                  <wp:posOffset>635</wp:posOffset>
+                </wp:positionV>
+                <wp:extent cx="6480810" cy="3709670"/>
+                <wp:effectExtent l="0" t="0" r="0" b="0"/>
+                <wp:wrapSquare wrapText="largest"/>
+                <wp:docPr id="13" name="Врезка5"/>
+                <a:graphic xmlns:a="http://schemas.openxmlformats.org/drawingml/2006/main">
+                  <a:graphicData uri="http://schemas.microsoft.com/office/word/2010/wordprocessingShape">
+                    <wps:wsp>
+                      <wps:cNvSpPr txBox="1"/>
+                      <wps:spPr>
+                        <a:xfrm>
+                          <a:off x="0" y="0"/>
+                          <a:ext cx="6480810" cy="3709670"/>
+                        </a:xfrm>
+                        <a:prstGeom prst="rect"/>
+                        <a:solidFill>
+                          <a:srgbClr val="FFFFFF"/>
+                        </a:solidFill>
+                      </wps:spPr>
+                      <wps:txbx>
+                        <w:txbxContent>
+                          <w:p>
+                            <w:pPr>
+                              <w:pStyle w:val="Style30"/>
+                              <w:spacing w:before="120" w:after="120"/>
+                              <w:jc w:val="center"/>
+                              <w:rPr>
+                                <w:sz w:val="28"/>
+                                <w:szCs w:val="28"/>
+                              </w:rPr>
+                            </w:pPr>
+                            <w:r>
+                              <w:rPr>
+                                <w:sz w:val="28"/>
+                                <w:szCs w:val="28"/>
+                              </w:rPr>
+                              <w:drawing>
+                                <wp:inline distT="0" distB="0" distL="0" distR="0">
+                                  <wp:extent cx="6480810" cy="3352800"/>
+                                  <wp:effectExtent l="0" t="0" r="0" b="0"/>
+                                  <wp:docPr id="14" name="Изображение5" descr=""/>
+                                  <wp:cNvGraphicFramePr>
+                                    <a:graphicFrameLocks xmlns:a="http://schemas.openxmlformats.org/drawingml/2006/main" noChangeAspect="1"/>
+                                  </wp:cNvGraphicFramePr>
+                                  <a:graphic xmlns:a="http://schemas.openxmlformats.org/drawingml/2006/main">
+                                    <a:graphicData uri="http://schemas.openxmlformats.org/drawingml/2006/picture">
+                                      <pic:pic xmlns:pic="http://schemas.openxmlformats.org/drawingml/2006/picture">
+                                        <pic:nvPicPr>
+                                          <pic:cNvPr id="14" name="Изображение5" descr=""/>
+                                          <pic:cNvPicPr>
+                                            <a:picLocks noChangeAspect="1" noChangeArrowheads="1"/>
+                                          </pic:cNvPicPr>
+                                        </pic:nvPicPr>
+                                        <pic:blipFill>
+                                          <a:blip r:embed="rId6"/>
+                                          <a:stretch>
+                                            <a:fillRect/>
+                                          </a:stretch>
+                                        </pic:blipFill>
+                                        <pic:spPr bwMode="auto">
+                                          <a:xfrm>
+                                            <a:off x="0" y="0"/>
+                                            <a:ext cx="6480810" cy="3352800"/>
+                                          </a:xfrm>
+                                          <a:prstGeom prst="rect">
+                                            <a:avLst/>
+                                          </a:prstGeom>
+                                        </pic:spPr>
+                                      </pic:pic>
+                                    </a:graphicData>
+                                  </a:graphic>
+                                </wp:inline>
+                              </w:drawing>
+                              <w:t xml:space="preserve">Рисунок </w:t>
+                            </w:r>
+                            <w:r>
+                              <w:rPr>
+                                <w:sz w:val="28"/>
+                                <w:szCs w:val="28"/>
+                              </w:rPr>
+                              <w:fldChar w:fldCharType="begin"/>
+                            </w:r>
+                            <w:r>
+                              <w:rPr>
+                                <w:sz w:val="28"/>
+                                <w:szCs w:val="28"/>
+                              </w:rPr>
+                              <w:instrText> SEQ Рисунок \* ARABIC </w:instrText>
+                            </w:r>
+                            <w:r>
+                              <w:rPr>
+                                <w:sz w:val="28"/>
+                                <w:szCs w:val="28"/>
+                              </w:rPr>
+                              <w:fldChar w:fldCharType="separate"/>
+                            </w:r>
+                            <w:r>
+                              <w:rPr>
+                                <w:sz w:val="28"/>
+                                <w:szCs w:val="28"/>
+                              </w:rPr>
+                              <w:t>5</w:t>
+                            </w:r>
+                            <w:r>
+                              <w:rPr>
+                                <w:sz w:val="28"/>
+                                <w:szCs w:val="28"/>
+                              </w:rPr>
+                              <w:fldChar w:fldCharType="end"/>
+                            </w:r>
+                            <w:r>
+                              <w:rPr>
+                                <w:sz w:val="28"/>
+                                <w:szCs w:val="28"/>
+                              </w:rPr>
+                              <w:t>: Фигуры после преобразований</w:t>
+                            </w:r>
+                          </w:p>
+                        </w:txbxContent>
+                      </wps:txbx>
+                      <wps:bodyPr anchor="t" lIns="0" tIns="0" rIns="0" bIns="0">
+                        <a:noAutofit/>
+                      </wps:bodyPr>
+                    </wps:wsp>
+                  </a:graphicData>
+                </a:graphic>
+              </wp:anchor>
+            </w:drawing>
+          </mc:Choice>
+          <mc:Fallback>
+            <w:pict>
+              <v:rect style="position:absolute;rotation:0;width:510.3pt;height:292.1pt;mso-wrap-distance-left:0pt;mso-wrap-distance-right:0pt;mso-wrap-distance-top:0pt;mso-wrap-distance-bottom:0pt;margin-top:0pt;mso-position-vertical:top;mso-position-vertical-relative:text;margin-left:0pt;mso-position-horizontal:center;mso-position-horizontal-relative:text">
+                <v:textbox inset="0in,0in,0in,0in">
+                  <w:txbxContent>
+                    <w:p>
+                      <w:pPr>
+                        <w:pStyle w:val="Style30"/>
+                        <w:spacing w:before="120" w:after="120"/>
+                        <w:jc w:val="center"/>
+                        <w:rPr>
+                          <w:sz w:val="28"/>
+                          <w:szCs w:val="28"/>
+                        </w:rPr>
+                      </w:pPr>
+                      <w:r>
+                        <w:rPr>
+                          <w:sz w:val="28"/>
+                          <w:szCs w:val="28"/>
+                        </w:rPr>
+                        <w:drawing>
+                          <wp:inline distT="0" distB="0" distL="0" distR="0">
+                            <wp:extent cx="6480810" cy="3352800"/>
+                            <wp:effectExtent l="0" t="0" r="0" b="0"/>
+                            <wp:docPr id="15" name="Изображение5" descr=""/>
+                            <wp:cNvGraphicFramePr>
+                              <a:graphicFrameLocks xmlns:a="http://schemas.openxmlformats.org/drawingml/2006/main" noChangeAspect="1"/>
+                            </wp:cNvGraphicFramePr>
+                            <a:graphic xmlns:a="http://schemas.openxmlformats.org/drawingml/2006/main">
+                              <a:graphicData uri="http://schemas.openxmlformats.org/drawingml/2006/picture">
+                                <pic:pic xmlns:pic="http://schemas.openxmlformats.org/drawingml/2006/picture">
+                                  <pic:nvPicPr>
+                                    <pic:cNvPr id="15" name="Изображение5" descr=""/>
+                                    <pic:cNvPicPr>
+                                      <a:picLocks noChangeAspect="1" noChangeArrowheads="1"/>
+                                    </pic:cNvPicPr>
+                                  </pic:nvPicPr>
+                                  <pic:blipFill>
+                                    <a:blip r:embed="rId6"/>
+                                    <a:stretch>
+                                      <a:fillRect/>
+                                    </a:stretch>
+                                  </pic:blipFill>
+                                  <pic:spPr bwMode="auto">
+                                    <a:xfrm>
+                                      <a:off x="0" y="0"/>
+                                      <a:ext cx="6480810" cy="3352800"/>
+                                    </a:xfrm>
+                                    <a:prstGeom prst="rect">
+                                      <a:avLst/>
+                                    </a:prstGeom>
+                                  </pic:spPr>
+                                </pic:pic>
+                              </a:graphicData>
+                            </a:graphic>
+                          </wp:inline>
+                        </w:drawing>
+                        <w:t xml:space="preserve">Рисунок </w:t>
+                      </w:r>
+                      <w:r>
+                        <w:rPr>
+                          <w:sz w:val="28"/>
+                          <w:szCs w:val="28"/>
+                        </w:rPr>
+                        <w:fldChar w:fldCharType="begin"/>
+                      </w:r>
+                      <w:r>
+                        <w:rPr>
+                          <w:sz w:val="28"/>
+                          <w:szCs w:val="28"/>
+                        </w:rPr>
+                        <w:instrText> SEQ Рисунок \* ARABIC </w:instrText>
+                      </w:r>
+                      <w:r>
+                        <w:rPr>
+                          <w:sz w:val="28"/>
+                          <w:szCs w:val="28"/>
+                        </w:rPr>
+                        <w:fldChar w:fldCharType="separate"/>
+                      </w:r>
+                      <w:r>
+                        <w:rPr>
+                          <w:sz w:val="28"/>
+                          <w:szCs w:val="28"/>
+                        </w:rPr>
+                        <w:t>5</w:t>
+                      </w:r>
+                      <w:r>
+                        <w:rPr>
+                          <w:sz w:val="28"/>
+                          <w:szCs w:val="28"/>
+                        </w:rPr>
+                        <w:fldChar w:fldCharType="end"/>
+                      </w:r>
+                      <w:r>
+                        <w:rPr>
+                          <w:sz w:val="28"/>
+                          <w:szCs w:val="28"/>
+                        </w:rPr>
+                        <w:t>: Фигуры после преобразований</w:t>
+                      </w:r>
+                    </w:p>
+                  </w:txbxContent>
+                </v:textbox>
+                <w10:wrap type="square" side="largest"/>
+              </v:rect>
+            </w:pict>
+          </mc:Fallback>
+        </mc:AlternateContent>
+      </w:r>
+    </w:p>
+    <w:p>
+      <w:pPr>
+        <w:pStyle w:val="Style18"/>
+        <w:jc w:val="both"/>
+        <w:rPr>
+          <w:sz w:val="28"/>
+          <w:szCs w:val="28"/>
+        </w:rPr>
+      </w:pPr>
+      <w:r>
+        <w:rPr>
+          <w:sz w:val="28"/>
+          <w:szCs w:val="28"/>
+        </w:rPr>
+        <w:tab/>
+        <w:t>Итоговую картинку можно увидеть на рисунке 6.</w:t>
+      </w:r>
+    </w:p>
+    <w:p>
+      <w:pPr>
+        <w:pStyle w:val="Style18"/>
+        <w:jc w:val="both"/>
+        <w:rPr>
+          <w:sz w:val="28"/>
+          <w:szCs w:val="28"/>
+        </w:rPr>
+      </w:pPr>
+      <w:r>
+        <w:rPr>
+          <w:sz w:val="28"/>
+          <w:szCs w:val="28"/>
+        </w:rPr>
+      </w:r>
+      <w:r>
+        <w:br w:type="page"/>
+      </w:r>
+      <w:r>
+        <mc:AlternateContent>
+          <mc:Choice Requires="wps">
+            <w:drawing>
+              <wp:anchor behindDoc="0" distT="0" distB="0" distL="0" distR="0" simplePos="0" locked="0" layoutInCell="0" allowOverlap="1" relativeHeight="12">
+                <wp:simplePos x="0" y="0"/>
+                <wp:positionH relativeFrom="column">
+                  <wp:align>center</wp:align>
+                </wp:positionH>
+                <wp:positionV relativeFrom="paragraph">
+                  <wp:posOffset>635</wp:posOffset>
+                </wp:positionV>
+                <wp:extent cx="6480810" cy="3881120"/>
+                <wp:effectExtent l="0" t="0" r="0" b="0"/>
+                <wp:wrapSquare wrapText="largest"/>
+                <wp:docPr id="16" name="Врезка6"/>
+                <a:graphic xmlns:a="http://schemas.openxmlformats.org/drawingml/2006/main">
+                  <a:graphicData uri="http://schemas.microsoft.com/office/word/2010/wordprocessingShape">
+                    <wps:wsp>
+                      <wps:cNvSpPr txBox="1"/>
+                      <wps:spPr>
+                        <a:xfrm>
+                          <a:off x="0" y="0"/>
+                          <a:ext cx="6480810" cy="3881120"/>
+                        </a:xfrm>
+                        <a:prstGeom prst="rect"/>
+                        <a:solidFill>
+                          <a:srgbClr val="FFFFFF"/>
+                        </a:solidFill>
+                      </wps:spPr>
+                      <wps:txbx>
+                        <w:txbxContent>
+                          <w:p>
+                            <w:pPr>
+                              <w:pStyle w:val="Style30"/>
+                              <w:spacing w:before="120" w:after="120"/>
+                              <w:jc w:val="center"/>
+                              <w:rPr>
+                                <w:sz w:val="28"/>
+                                <w:szCs w:val="28"/>
+                              </w:rPr>
+                            </w:pPr>
+                            <w:r>
+                              <w:rPr>
+                                <w:sz w:val="28"/>
+                                <w:szCs w:val="28"/>
+                              </w:rPr>
+                              <w:drawing>
+                                <wp:inline distT="0" distB="0" distL="0" distR="0">
+                                  <wp:extent cx="6480810" cy="3524250"/>
+                                  <wp:effectExtent l="0" t="0" r="0" b="0"/>
+                                  <wp:docPr id="17" name="Изображение6" descr=""/>
+                                  <wp:cNvGraphicFramePr>
+                                    <a:graphicFrameLocks xmlns:a="http://schemas.openxmlformats.org/drawingml/2006/main" noChangeAspect="1"/>
+                                  </wp:cNvGraphicFramePr>
+                                  <a:graphic xmlns:a="http://schemas.openxmlformats.org/drawingml/2006/main">
+                                    <a:graphicData uri="http://schemas.openxmlformats.org/drawingml/2006/picture">
+                                      <pic:pic xmlns:pic="http://schemas.openxmlformats.org/drawingml/2006/picture">
+                                        <pic:nvPicPr>
+                                          <pic:cNvPr id="17" name="Изображение6" descr=""/>
+                                          <pic:cNvPicPr>
+                                            <a:picLocks noChangeAspect="1" noChangeArrowheads="1"/>
+                                          </pic:cNvPicPr>
+                                        </pic:nvPicPr>
+                                        <pic:blipFill>
+                                          <a:blip r:embed="rId7"/>
+                                          <a:stretch>
+                                            <a:fillRect/>
+                                          </a:stretch>
+                                        </pic:blipFill>
+                                        <pic:spPr bwMode="auto">
+                                          <a:xfrm>
+                                            <a:off x="0" y="0"/>
+                                            <a:ext cx="6480810" cy="3524250"/>
+                                          </a:xfrm>
+                                          <a:prstGeom prst="rect">
+                                            <a:avLst/>
+                                          </a:prstGeom>
+                                        </pic:spPr>
+                                      </pic:pic>
+                                    </a:graphicData>
+                                  </a:graphic>
+                                </wp:inline>
+                              </w:drawing>
+                              <w:t xml:space="preserve">Рисунок </w:t>
+                            </w:r>
+                            <w:r>
+                              <w:rPr>
+                                <w:sz w:val="28"/>
+                                <w:szCs w:val="28"/>
+                              </w:rPr>
+                              <w:fldChar w:fldCharType="begin"/>
+                            </w:r>
+                            <w:r>
+                              <w:rPr>
+                                <w:sz w:val="28"/>
+                                <w:szCs w:val="28"/>
+                              </w:rPr>
+                              <w:instrText> SEQ Рисунок \* ARABIC </w:instrText>
+                            </w:r>
+                            <w:r>
+                              <w:rPr>
+                                <w:sz w:val="28"/>
+                                <w:szCs w:val="28"/>
+                              </w:rPr>
+                              <w:fldChar w:fldCharType="separate"/>
+                            </w:r>
+                            <w:r>
+                              <w:rPr>
+                                <w:sz w:val="28"/>
+                                <w:szCs w:val="28"/>
+                              </w:rPr>
+                              <w:t>6</w:t>
+                            </w:r>
+                            <w:r>
+                              <w:rPr>
+                                <w:sz w:val="28"/>
+                                <w:szCs w:val="28"/>
+                              </w:rPr>
+                              <w:fldChar w:fldCharType="end"/>
+                            </w:r>
+                            <w:r>
+                              <w:rPr>
+                                <w:sz w:val="28"/>
+                                <w:szCs w:val="28"/>
+                              </w:rPr>
+                              <w:t>: Итоговая картинка</w:t>
+                            </w:r>
+                          </w:p>
+                        </w:txbxContent>
+                      </wps:txbx>
+                      <wps:bodyPr anchor="t" lIns="0" tIns="0" rIns="0" bIns="0">
+                        <a:noAutofit/>
+                      </wps:bodyPr>
+                    </wps:wsp>
+                  </a:graphicData>
+                </a:graphic>
+              </wp:anchor>
+            </w:drawing>
+          </mc:Choice>
+          <mc:Fallback>
+            <w:pict>
+              <v:rect style="position:absolute;rotation:0;width:510.3pt;height:305.6pt;mso-wrap-distance-left:0pt;mso-wrap-distance-right:0pt;mso-wrap-distance-top:0pt;mso-wrap-distance-bottom:0pt;margin-top:0pt;mso-position-vertical:top;mso-position-vertical-relative:text;margin-left:0pt;mso-position-horizontal:center;mso-position-horizontal-relative:text">
+                <v:textbox inset="0in,0in,0in,0in">
+                  <w:txbxContent>
+                    <w:p>
+                      <w:pPr>
+                        <w:pStyle w:val="Style30"/>
+                        <w:spacing w:before="120" w:after="120"/>
+                        <w:jc w:val="center"/>
+                        <w:rPr>
+                          <w:sz w:val="28"/>
+                          <w:szCs w:val="28"/>
+                        </w:rPr>
+                      </w:pPr>
+                      <w:r>
+                        <w:rPr>
+                          <w:sz w:val="28"/>
+                          <w:szCs w:val="28"/>
+                        </w:rPr>
+                        <w:drawing>
+                          <wp:inline distT="0" distB="0" distL="0" distR="0">
+                            <wp:extent cx="6480810" cy="3524250"/>
+                            <wp:effectExtent l="0" t="0" r="0" b="0"/>
+                            <wp:docPr id="18" name="Изображение6" descr=""/>
+                            <wp:cNvGraphicFramePr>
+                              <a:graphicFrameLocks xmlns:a="http://schemas.openxmlformats.org/drawingml/2006/main" noChangeAspect="1"/>
+                            </wp:cNvGraphicFramePr>
+                            <a:graphic xmlns:a="http://schemas.openxmlformats.org/drawingml/2006/main">
+                              <a:graphicData uri="http://schemas.openxmlformats.org/drawingml/2006/picture">
+                                <pic:pic xmlns:pic="http://schemas.openxmlformats.org/drawingml/2006/picture">
+                                  <pic:nvPicPr>
+                                    <pic:cNvPr id="18" name="Изображение6" descr=""/>
+                                    <pic:cNvPicPr>
+                                      <a:picLocks noChangeAspect="1" noChangeArrowheads="1"/>
+                                    </pic:cNvPicPr>
+                                  </pic:nvPicPr>
+                                  <pic:blipFill>
+                                    <a:blip r:embed="rId7"/>
+                                    <a:stretch>
+                                      <a:fillRect/>
+                                    </a:stretch>
+                                  </pic:blipFill>
+                                  <pic:spPr bwMode="auto">
+                                    <a:xfrm>
+                                      <a:off x="0" y="0"/>
+                                      <a:ext cx="6480810" cy="3524250"/>
+                                    </a:xfrm>
+                                    <a:prstGeom prst="rect">
+                                      <a:avLst/>
+                                    </a:prstGeom>
+                                  </pic:spPr>
+                                </pic:pic>
+                              </a:graphicData>
+                            </a:graphic>
+                          </wp:inline>
+                        </w:drawing>
+                        <w:t xml:space="preserve">Рисунок </w:t>
+                      </w:r>
+                      <w:r>
+                        <w:rPr>
+                          <w:sz w:val="28"/>
+                          <w:szCs w:val="28"/>
+                        </w:rPr>
+                        <w:fldChar w:fldCharType="begin"/>
+                      </w:r>
+                      <w:r>
+                        <w:rPr>
+                          <w:sz w:val="28"/>
+                          <w:szCs w:val="28"/>
+                        </w:rPr>
+                        <w:instrText> SEQ Рисунок \* ARABIC </w:instrText>
+                      </w:r>
+                      <w:r>
+                        <w:rPr>
+                          <w:sz w:val="28"/>
+                          <w:szCs w:val="28"/>
+                        </w:rPr>
+                        <w:fldChar w:fldCharType="separate"/>
+                      </w:r>
+                      <w:r>
+                        <w:rPr>
+                          <w:sz w:val="28"/>
+                          <w:szCs w:val="28"/>
+                        </w:rPr>
+                        <w:t>6</w:t>
+                      </w:r>
+                      <w:r>
+                        <w:rPr>
+                          <w:sz w:val="28"/>
+                          <w:szCs w:val="28"/>
+                        </w:rPr>
+                        <w:fldChar w:fldCharType="end"/>
+                      </w:r>
+                      <w:r>
+                        <w:rPr>
+                          <w:sz w:val="28"/>
+                          <w:szCs w:val="28"/>
+                        </w:rPr>
+                        <w:t>: Итоговая картинка</w:t>
+                      </w:r>
+                    </w:p>
+                  </w:txbxContent>
+                </v:textbox>
+                <w10:wrap type="square" side="largest"/>
+              </v:rect>
+            </w:pict>
+          </mc:Fallback>
+        </mc:AlternateContent>
       </w:r>
     </w:p>
     <w:p>
@@ -1564,6 +3480,7 @@
     <w:p>
       <w:pPr>
         <w:pStyle w:val="Style18"/>
+        <w:jc w:val="both"/>
         <w:rPr>
           <w:sz w:val="28"/>
           <w:szCs w:val="28"/>
@@ -1623,27 +3540,6 @@
           <w:szCs w:val="28"/>
         </w:rPr>
         <w:t>Колинько П.Г. Пользовательские контейнеры / Методические указания по дисциплине «Алгоритмы и структуры данных» - Санкт-Петербург: СПбГЭТУ «ЛЭТИ», 2020.</w:t>
-      </w:r>
-    </w:p>
-    <w:p>
-      <w:pPr>
-        <w:pStyle w:val="NormalWeb"/>
-        <w:numPr>
-          <w:ilvl w:val="0"/>
-          <w:numId w:val="3"/>
-        </w:numPr>
-        <w:spacing w:lineRule="auto" w:line="360" w:before="0" w:after="0"/>
-        <w:jc w:val="both"/>
-        <w:rPr>
-          <w:sz w:val="28"/>
-          <w:szCs w:val="28"/>
-        </w:rPr>
-      </w:pPr>
-      <w:r>
-        <w:rPr>
-          <w:sz w:val="28"/>
-          <w:szCs w:val="28"/>
-        </w:rPr>
       </w:r>
       <w:r>
         <w:br w:type="page"/>
@@ -1692,7 +3588,7 @@
       </w:r>
     </w:p>
     <w:sectPr>
-      <w:footerReference w:type="default" r:id="rId2"/>
+      <w:footerReference w:type="default" r:id="rId8"/>
       <w:type w:val="nextPage"/>
       <w:pgSz w:w="11906" w:h="16838"/>
       <w:pgMar w:left="1276" w:right="424" w:header="0" w:top="503" w:footer="272" w:bottom="329" w:gutter="0"/>
@@ -3146,6 +5042,12 @@
     <w:pPr/>
     <w:rPr/>
   </w:style>
+  <w:style w:type="paragraph" w:styleId="Style30">
+    <w:name w:val="Table of Figures"/>
+    <w:basedOn w:val="Style20"/>
+    <w:pPr/>
+    <w:rPr/>
+  </w:style>
   <w:style w:type="numbering" w:styleId="NoList" w:default="1">
     <w:name w:val="No List"/>
     <w:uiPriority w:val="99"/>

</xml_diff>